<commit_message>
Modificacion del Requerimiento IEEE830
</commit_message>
<xml_diff>
--- a/RequerimientoProyectoFormatoIEEE830.docx
+++ b/RequerimientoProyectoFormatoIEEE830.docx
@@ -1,6 +1,6 @@
 
 <file path=word/document.xml><?xml version="1.0" encoding="utf-8"?>
-<w:document xmlns:wpc="http://schemas.microsoft.com/office/word/2010/wordprocessingCanvas" xmlns:mc="http://schemas.openxmlformats.org/markup-compatibility/2006" xmlns:o="urn:schemas-microsoft-com:office:office" xmlns:r="http://schemas.openxmlformats.org/officeDocument/2006/relationships" xmlns:m="http://schemas.openxmlformats.org/officeDocument/2006/math" xmlns:v="urn:schemas-microsoft-com:vml" xmlns:wp14="http://schemas.microsoft.com/office/word/2010/wordprocessingDrawing" xmlns:wp="http://schemas.openxmlformats.org/drawingml/2006/wordprocessingDrawing" xmlns:w10="urn:schemas-microsoft-com:office:word" xmlns:w="http://schemas.openxmlformats.org/wordprocessingml/2006/main" xmlns:w14="http://schemas.microsoft.com/office/word/2010/wordml" xmlns:w15="http://schemas.microsoft.com/office/word/2012/wordml" xmlns:wpg="http://schemas.microsoft.com/office/word/2010/wordprocessingGroup" xmlns:wpi="http://schemas.microsoft.com/office/word/2010/wordprocessingInk" xmlns:wne="http://schemas.microsoft.com/office/word/2006/wordml" xmlns:wps="http://schemas.microsoft.com/office/word/2010/wordprocessingShape" mc:Ignorable="w14 w15 wp14">
+<w:document xmlns:wpc="http://schemas.microsoft.com/office/word/2010/wordprocessingCanvas" xmlns:cx="http://schemas.microsoft.com/office/drawing/2014/chartex" xmlns:cx1="http://schemas.microsoft.com/office/drawing/2015/9/8/chartex" xmlns:cx2="http://schemas.microsoft.com/office/drawing/2015/10/21/chartex" xmlns:cx3="http://schemas.microsoft.com/office/drawing/2016/5/9/chartex" xmlns:cx4="http://schemas.microsoft.com/office/drawing/2016/5/10/chartex" xmlns:cx5="http://schemas.microsoft.com/office/drawing/2016/5/11/chartex" xmlns:cx6="http://schemas.microsoft.com/office/drawing/2016/5/12/chartex" xmlns:cx7="http://schemas.microsoft.com/office/drawing/2016/5/13/chartex" xmlns:cx8="http://schemas.microsoft.com/office/drawing/2016/5/14/chartex" xmlns:mc="http://schemas.openxmlformats.org/markup-compatibility/2006" xmlns:aink="http://schemas.microsoft.com/office/drawing/2016/ink" xmlns:am3d="http://schemas.microsoft.com/office/drawing/2017/model3d" xmlns:o="urn:schemas-microsoft-com:office:office" xmlns:oel="http://schemas.microsoft.com/office/2019/extlst" xmlns:r="http://schemas.openxmlformats.org/officeDocument/2006/relationships" xmlns:m="http://schemas.openxmlformats.org/officeDocument/2006/math" xmlns:v="urn:schemas-microsoft-com:vml" xmlns:wp14="http://schemas.microsoft.com/office/word/2010/wordprocessingDrawing" xmlns:wp="http://schemas.openxmlformats.org/drawingml/2006/wordprocessingDrawing" xmlns:w10="urn:schemas-microsoft-com:office:word" xmlns:w="http://schemas.openxmlformats.org/wordprocessingml/2006/main" xmlns:w14="http://schemas.microsoft.com/office/word/2010/wordml" xmlns:w15="http://schemas.microsoft.com/office/word/2012/wordml" xmlns:w16cex="http://schemas.microsoft.com/office/word/2018/wordml/cex" xmlns:w16cid="http://schemas.microsoft.com/office/word/2016/wordml/cid" xmlns:w16="http://schemas.microsoft.com/office/word/2018/wordml" xmlns:w16sdtdh="http://schemas.microsoft.com/office/word/2020/wordml/sdtdatahash" xmlns:w16se="http://schemas.microsoft.com/office/word/2015/wordml/symex" xmlns:wpg="http://schemas.microsoft.com/office/word/2010/wordprocessingGroup" xmlns:wpi="http://schemas.microsoft.com/office/word/2010/wordprocessingInk" xmlns:wne="http://schemas.microsoft.com/office/word/2006/wordml" xmlns:wps="http://schemas.microsoft.com/office/word/2010/wordprocessingShape" mc:Ignorable="w14 w15 w16se w16cid w16 w16cex w16sdtdh wp14">
   <w:body>
     <w:p>
       <w:pPr>
@@ -590,7 +590,7 @@
     <w:tbl>
       <w:tblPr>
         <w:tblStyle w:val="a1"/>
-        <w:tblW w:w="8933" w:type="dxa"/>
+        <w:tblW w:w="8972" w:type="dxa"/>
         <w:tblInd w:w="-289" w:type="dxa"/>
         <w:tblBorders>
           <w:top w:val="single" w:sz="4" w:space="0" w:color="808080"/>
@@ -604,15 +604,18 @@
         <w:tblLook w:val="0000" w:firstRow="0" w:lastRow="0" w:firstColumn="0" w:lastColumn="0" w:noHBand="0" w:noVBand="0"/>
       </w:tblPr>
       <w:tblGrid>
-        <w:gridCol w:w="1477"/>
-        <w:gridCol w:w="1080"/>
-        <w:gridCol w:w="3060"/>
-        <w:gridCol w:w="3316"/>
+        <w:gridCol w:w="1483"/>
+        <w:gridCol w:w="1084"/>
+        <w:gridCol w:w="3074"/>
+        <w:gridCol w:w="3331"/>
       </w:tblGrid>
       <w:tr>
-        <w:tc>
-          <w:tcPr>
-            <w:tcW w:w="1477" w:type="dxa"/>
+        <w:trPr>
+          <w:trHeight w:val="226"/>
+        </w:trPr>
+        <w:tc>
+          <w:tcPr>
+            <w:tcW w:w="1483" w:type="dxa"/>
             <w:shd w:val="clear" w:color="auto" w:fill="E6E6E6"/>
           </w:tcPr>
           <w:p>
@@ -630,7 +633,7 @@
         </w:tc>
         <w:tc>
           <w:tcPr>
-            <w:tcW w:w="1080" w:type="dxa"/>
+            <w:tcW w:w="1084" w:type="dxa"/>
             <w:shd w:val="clear" w:color="auto" w:fill="E6E6E6"/>
           </w:tcPr>
           <w:p>
@@ -648,7 +651,7 @@
         </w:tc>
         <w:tc>
           <w:tcPr>
-            <w:tcW w:w="3060" w:type="dxa"/>
+            <w:tcW w:w="3074" w:type="dxa"/>
             <w:shd w:val="clear" w:color="auto" w:fill="E6E6E6"/>
           </w:tcPr>
           <w:p>
@@ -666,7 +669,7 @@
         </w:tc>
         <w:tc>
           <w:tcPr>
-            <w:tcW w:w="3316" w:type="dxa"/>
+            <w:tcW w:w="3331" w:type="dxa"/>
             <w:shd w:val="clear" w:color="auto" w:fill="E6E6E6"/>
           </w:tcPr>
           <w:p>
@@ -678,32 +681,18 @@
               <w:rPr>
                 <w:b/>
               </w:rPr>
-              <w:t xml:space="preserve">Verificado </w:t>
-            </w:r>
-            <w:proofErr w:type="spellStart"/>
-            <w:r>
-              <w:rPr>
-                <w:b/>
-              </w:rPr>
-              <w:t>dep</w:t>
-            </w:r>
-            <w:proofErr w:type="spellEnd"/>
-            <w:r>
-              <w:rPr>
-                <w:b/>
-              </w:rPr>
-              <w:t>. Calidad.</w:t>
+              <w:t>Verificado dep. Calidad.</w:t>
             </w:r>
           </w:p>
         </w:tc>
       </w:tr>
       <w:tr>
         <w:trPr>
-          <w:trHeight w:val="1134"/>
+          <w:trHeight w:val="1111"/>
         </w:trPr>
         <w:tc>
           <w:tcPr>
-            <w:tcW w:w="1477" w:type="dxa"/>
+            <w:tcW w:w="1483" w:type="dxa"/>
             <w:vAlign w:val="center"/>
           </w:tcPr>
           <w:p>
@@ -720,7 +709,7 @@
         </w:tc>
         <w:tc>
           <w:tcPr>
-            <w:tcW w:w="1080" w:type="dxa"/>
+            <w:tcW w:w="1084" w:type="dxa"/>
             <w:vAlign w:val="center"/>
           </w:tcPr>
           <w:p>
@@ -731,7 +720,7 @@
         </w:tc>
         <w:tc>
           <w:tcPr>
-            <w:tcW w:w="3060" w:type="dxa"/>
+            <w:tcW w:w="3074" w:type="dxa"/>
             <w:vAlign w:val="center"/>
           </w:tcPr>
           <w:p>
@@ -746,7 +735,64 @@
         </w:tc>
         <w:tc>
           <w:tcPr>
-            <w:tcW w:w="3316" w:type="dxa"/>
+            <w:tcW w:w="3331" w:type="dxa"/>
+            <w:vAlign w:val="center"/>
+          </w:tcPr>
+          <w:p>
+            <w:pPr>
+              <w:widowControl w:val="0"/>
+              <w:jc w:val="center"/>
+            </w:pPr>
+          </w:p>
+        </w:tc>
+      </w:tr>
+      <w:tr>
+        <w:trPr>
+          <w:trHeight w:val="1111"/>
+        </w:trPr>
+        <w:tc>
+          <w:tcPr>
+            <w:tcW w:w="1483" w:type="dxa"/>
+            <w:vAlign w:val="center"/>
+          </w:tcPr>
+          <w:p>
+            <w:pPr>
+              <w:widowControl w:val="0"/>
+            </w:pPr>
+            <w:r>
+              <w:t>20/09/2022</w:t>
+            </w:r>
+          </w:p>
+        </w:tc>
+        <w:tc>
+          <w:tcPr>
+            <w:tcW w:w="1084" w:type="dxa"/>
+            <w:vAlign w:val="center"/>
+          </w:tcPr>
+          <w:p>
+            <w:pPr>
+              <w:widowControl w:val="0"/>
+            </w:pPr>
+          </w:p>
+        </w:tc>
+        <w:tc>
+          <w:tcPr>
+            <w:tcW w:w="3074" w:type="dxa"/>
+            <w:vAlign w:val="center"/>
+          </w:tcPr>
+          <w:p>
+            <w:pPr>
+              <w:widowControl w:val="0"/>
+              <w:jc w:val="center"/>
+            </w:pPr>
+            <w:r>
+              <w:t>German Zamudio</w:t>
+            </w:r>
+          </w:p>
+        </w:tc>
+        <w:tc>
+          <w:tcPr>
+            <w:tcW w:w="3331" w:type="dxa"/>
             <w:vAlign w:val="center"/>
           </w:tcPr>
           <w:p>
@@ -1457,16 +1503,12 @@
                 <w:color w:val="000000"/>
               </w:rPr>
             </w:pPr>
-            <w:bookmarkStart w:id="8" w:name="_GoBack"/>
-            <w:bookmarkEnd w:id="8"/>
-            <w:proofErr w:type="spellStart"/>
             <w:r>
               <w:rPr>
                 <w:color w:val="000000"/>
               </w:rPr>
               <w:t>Dev</w:t>
             </w:r>
-            <w:proofErr w:type="spellEnd"/>
           </w:p>
         </w:tc>
       </w:tr>
@@ -1746,6 +1788,482 @@
     </w:p>
     <w:p>
       <w:pPr>
+        <w:pBdr>
+          <w:top w:val="nil"/>
+          <w:left w:val="nil"/>
+          <w:bottom w:val="nil"/>
+          <w:right w:val="nil"/>
+          <w:between w:val="nil"/>
+        </w:pBdr>
+        <w:ind w:left="600"/>
+        <w:rPr>
+          <w:color w:val="000000"/>
+        </w:rPr>
+      </w:pPr>
+    </w:p>
+    <w:tbl>
+      <w:tblPr>
+        <w:tblStyle w:val="a2"/>
+        <w:tblW w:w="7870" w:type="dxa"/>
+        <w:jc w:val="center"/>
+        <w:tblInd w:w="0" w:type="dxa"/>
+        <w:tblBorders>
+          <w:top w:val="single" w:sz="4" w:space="0" w:color="000001"/>
+          <w:left w:val="single" w:sz="4" w:space="0" w:color="000001"/>
+          <w:bottom w:val="single" w:sz="4" w:space="0" w:color="000001"/>
+          <w:right w:val="single" w:sz="4" w:space="0" w:color="000001"/>
+          <w:insideH w:val="nil"/>
+          <w:insideV w:val="nil"/>
+        </w:tblBorders>
+        <w:tblLayout w:type="fixed"/>
+        <w:tblLook w:val="0000" w:firstRow="0" w:lastRow="0" w:firstColumn="0" w:lastColumn="0" w:noHBand="0" w:noVBand="0"/>
+      </w:tblPr>
+      <w:tblGrid>
+        <w:gridCol w:w="2626"/>
+        <w:gridCol w:w="5244"/>
+      </w:tblGrid>
+      <w:tr>
+        <w:trPr>
+          <w:jc w:val="center"/>
+        </w:trPr>
+        <w:tc>
+          <w:tcPr>
+            <w:tcW w:w="2626" w:type="dxa"/>
+            <w:tcBorders>
+              <w:top w:val="single" w:sz="4" w:space="0" w:color="000001"/>
+              <w:left w:val="single" w:sz="4" w:space="0" w:color="000001"/>
+              <w:bottom w:val="single" w:sz="4" w:space="0" w:color="000001"/>
+              <w:right w:val="single" w:sz="4" w:space="0" w:color="000001"/>
+            </w:tcBorders>
+            <w:shd w:val="clear" w:color="auto" w:fill="D9D9D9"/>
+            <w:tcMar>
+              <w:top w:w="0" w:type="dxa"/>
+              <w:left w:w="108" w:type="dxa"/>
+              <w:bottom w:w="0" w:type="dxa"/>
+              <w:right w:w="108" w:type="dxa"/>
+            </w:tcMar>
+          </w:tcPr>
+          <w:p>
+            <w:pPr>
+              <w:pBdr>
+                <w:top w:val="nil"/>
+                <w:left w:val="nil"/>
+                <w:bottom w:val="nil"/>
+                <w:right w:val="nil"/>
+                <w:between w:val="nil"/>
+              </w:pBdr>
+              <w:tabs>
+                <w:tab w:val="left" w:pos="709"/>
+              </w:tabs>
+              <w:jc w:val="both"/>
+              <w:rPr>
+                <w:color w:val="000000"/>
+              </w:rPr>
+            </w:pPr>
+            <w:r>
+              <w:rPr>
+                <w:b/>
+                <w:color w:val="000000"/>
+              </w:rPr>
+              <w:t>Nombre</w:t>
+            </w:r>
+          </w:p>
+        </w:tc>
+        <w:tc>
+          <w:tcPr>
+            <w:tcW w:w="5244" w:type="dxa"/>
+            <w:tcBorders>
+              <w:top w:val="single" w:sz="4" w:space="0" w:color="000001"/>
+              <w:left w:val="single" w:sz="4" w:space="0" w:color="000001"/>
+              <w:bottom w:val="single" w:sz="4" w:space="0" w:color="000001"/>
+              <w:right w:val="single" w:sz="4" w:space="0" w:color="000001"/>
+            </w:tcBorders>
+            <w:tcMar>
+              <w:top w:w="0" w:type="dxa"/>
+              <w:left w:w="108" w:type="dxa"/>
+              <w:bottom w:w="0" w:type="dxa"/>
+              <w:right w:w="108" w:type="dxa"/>
+            </w:tcMar>
+          </w:tcPr>
+          <w:p>
+            <w:pPr>
+              <w:pBdr>
+                <w:top w:val="nil"/>
+                <w:left w:val="nil"/>
+                <w:bottom w:val="nil"/>
+                <w:right w:val="nil"/>
+                <w:between w:val="nil"/>
+              </w:pBdr>
+              <w:tabs>
+                <w:tab w:val="left" w:pos="709"/>
+              </w:tabs>
+              <w:jc w:val="both"/>
+              <w:rPr>
+                <w:color w:val="000000"/>
+              </w:rPr>
+            </w:pPr>
+            <w:r>
+              <w:rPr>
+                <w:color w:val="000000"/>
+              </w:rPr>
+              <w:t>German Zamudio</w:t>
+            </w:r>
+          </w:p>
+        </w:tc>
+      </w:tr>
+      <w:tr>
+        <w:trPr>
+          <w:jc w:val="center"/>
+        </w:trPr>
+        <w:tc>
+          <w:tcPr>
+            <w:tcW w:w="2626" w:type="dxa"/>
+            <w:tcBorders>
+              <w:top w:val="single" w:sz="4" w:space="0" w:color="000001"/>
+              <w:left w:val="single" w:sz="4" w:space="0" w:color="000001"/>
+              <w:bottom w:val="single" w:sz="4" w:space="0" w:color="000001"/>
+              <w:right w:val="single" w:sz="4" w:space="0" w:color="000001"/>
+            </w:tcBorders>
+            <w:shd w:val="clear" w:color="auto" w:fill="D9D9D9"/>
+            <w:tcMar>
+              <w:top w:w="0" w:type="dxa"/>
+              <w:left w:w="108" w:type="dxa"/>
+              <w:bottom w:w="0" w:type="dxa"/>
+              <w:right w:w="108" w:type="dxa"/>
+            </w:tcMar>
+          </w:tcPr>
+          <w:p>
+            <w:pPr>
+              <w:pBdr>
+                <w:top w:val="nil"/>
+                <w:left w:val="nil"/>
+                <w:bottom w:val="nil"/>
+                <w:right w:val="nil"/>
+                <w:between w:val="nil"/>
+              </w:pBdr>
+              <w:tabs>
+                <w:tab w:val="left" w:pos="709"/>
+              </w:tabs>
+              <w:jc w:val="both"/>
+              <w:rPr>
+                <w:color w:val="000000"/>
+              </w:rPr>
+            </w:pPr>
+            <w:r>
+              <w:rPr>
+                <w:b/>
+                <w:color w:val="000000"/>
+              </w:rPr>
+              <w:t>Rol</w:t>
+            </w:r>
+          </w:p>
+        </w:tc>
+        <w:tc>
+          <w:tcPr>
+            <w:tcW w:w="5244" w:type="dxa"/>
+            <w:tcBorders>
+              <w:top w:val="single" w:sz="4" w:space="0" w:color="000001"/>
+              <w:left w:val="single" w:sz="4" w:space="0" w:color="000001"/>
+              <w:bottom w:val="single" w:sz="4" w:space="0" w:color="000001"/>
+              <w:right w:val="single" w:sz="4" w:space="0" w:color="000001"/>
+            </w:tcBorders>
+            <w:tcMar>
+              <w:top w:w="0" w:type="dxa"/>
+              <w:left w:w="108" w:type="dxa"/>
+              <w:bottom w:w="0" w:type="dxa"/>
+              <w:right w:w="108" w:type="dxa"/>
+            </w:tcMar>
+          </w:tcPr>
+          <w:p>
+            <w:pPr>
+              <w:pBdr>
+                <w:top w:val="nil"/>
+                <w:left w:val="nil"/>
+                <w:bottom w:val="nil"/>
+                <w:right w:val="nil"/>
+                <w:between w:val="nil"/>
+              </w:pBdr>
+              <w:tabs>
+                <w:tab w:val="left" w:pos="709"/>
+              </w:tabs>
+              <w:jc w:val="both"/>
+              <w:rPr>
+                <w:color w:val="000000"/>
+              </w:rPr>
+            </w:pPr>
+            <w:r>
+              <w:rPr>
+                <w:color w:val="000000"/>
+              </w:rPr>
+              <w:t>Dev</w:t>
+            </w:r>
+          </w:p>
+        </w:tc>
+      </w:tr>
+      <w:tr>
+        <w:trPr>
+          <w:jc w:val="center"/>
+        </w:trPr>
+        <w:tc>
+          <w:tcPr>
+            <w:tcW w:w="2626" w:type="dxa"/>
+            <w:tcBorders>
+              <w:top w:val="single" w:sz="4" w:space="0" w:color="000001"/>
+              <w:left w:val="single" w:sz="4" w:space="0" w:color="000001"/>
+              <w:bottom w:val="single" w:sz="4" w:space="0" w:color="000001"/>
+              <w:right w:val="single" w:sz="4" w:space="0" w:color="000001"/>
+            </w:tcBorders>
+            <w:shd w:val="clear" w:color="auto" w:fill="D9D9D9"/>
+            <w:tcMar>
+              <w:top w:w="0" w:type="dxa"/>
+              <w:left w:w="108" w:type="dxa"/>
+              <w:bottom w:w="0" w:type="dxa"/>
+              <w:right w:w="108" w:type="dxa"/>
+            </w:tcMar>
+          </w:tcPr>
+          <w:p>
+            <w:pPr>
+              <w:pBdr>
+                <w:top w:val="nil"/>
+                <w:left w:val="nil"/>
+                <w:bottom w:val="nil"/>
+                <w:right w:val="nil"/>
+                <w:between w:val="nil"/>
+              </w:pBdr>
+              <w:tabs>
+                <w:tab w:val="left" w:pos="709"/>
+              </w:tabs>
+              <w:jc w:val="both"/>
+              <w:rPr>
+                <w:color w:val="000000"/>
+              </w:rPr>
+            </w:pPr>
+            <w:r>
+              <w:rPr>
+                <w:b/>
+                <w:color w:val="000000"/>
+              </w:rPr>
+              <w:t>Categoría Profesional</w:t>
+            </w:r>
+          </w:p>
+        </w:tc>
+        <w:tc>
+          <w:tcPr>
+            <w:tcW w:w="5244" w:type="dxa"/>
+            <w:tcBorders>
+              <w:top w:val="single" w:sz="4" w:space="0" w:color="000001"/>
+              <w:left w:val="single" w:sz="4" w:space="0" w:color="000001"/>
+              <w:bottom w:val="single" w:sz="4" w:space="0" w:color="000001"/>
+              <w:right w:val="single" w:sz="4" w:space="0" w:color="000001"/>
+            </w:tcBorders>
+            <w:tcMar>
+              <w:top w:w="0" w:type="dxa"/>
+              <w:left w:w="108" w:type="dxa"/>
+              <w:bottom w:w="0" w:type="dxa"/>
+              <w:right w:w="108" w:type="dxa"/>
+            </w:tcMar>
+          </w:tcPr>
+          <w:p>
+            <w:pPr>
+              <w:pBdr>
+                <w:top w:val="nil"/>
+                <w:left w:val="nil"/>
+                <w:bottom w:val="nil"/>
+                <w:right w:val="nil"/>
+                <w:between w:val="nil"/>
+              </w:pBdr>
+              <w:tabs>
+                <w:tab w:val="left" w:pos="709"/>
+              </w:tabs>
+              <w:jc w:val="both"/>
+              <w:rPr>
+                <w:color w:val="000000"/>
+              </w:rPr>
+            </w:pPr>
+          </w:p>
+        </w:tc>
+      </w:tr>
+      <w:tr>
+        <w:trPr>
+          <w:jc w:val="center"/>
+        </w:trPr>
+        <w:tc>
+          <w:tcPr>
+            <w:tcW w:w="2626" w:type="dxa"/>
+            <w:tcBorders>
+              <w:top w:val="single" w:sz="4" w:space="0" w:color="000001"/>
+              <w:left w:val="single" w:sz="4" w:space="0" w:color="000001"/>
+              <w:bottom w:val="single" w:sz="4" w:space="0" w:color="000001"/>
+              <w:right w:val="single" w:sz="4" w:space="0" w:color="000001"/>
+            </w:tcBorders>
+            <w:shd w:val="clear" w:color="auto" w:fill="D9D9D9"/>
+            <w:tcMar>
+              <w:top w:w="0" w:type="dxa"/>
+              <w:left w:w="108" w:type="dxa"/>
+              <w:bottom w:w="0" w:type="dxa"/>
+              <w:right w:w="108" w:type="dxa"/>
+            </w:tcMar>
+          </w:tcPr>
+          <w:p>
+            <w:pPr>
+              <w:pBdr>
+                <w:top w:val="nil"/>
+                <w:left w:val="nil"/>
+                <w:bottom w:val="nil"/>
+                <w:right w:val="nil"/>
+                <w:between w:val="nil"/>
+              </w:pBdr>
+              <w:tabs>
+                <w:tab w:val="left" w:pos="709"/>
+              </w:tabs>
+              <w:jc w:val="both"/>
+              <w:rPr>
+                <w:color w:val="000000"/>
+              </w:rPr>
+            </w:pPr>
+            <w:r>
+              <w:rPr>
+                <w:b/>
+                <w:color w:val="000000"/>
+              </w:rPr>
+              <w:t>Responsabilidad</w:t>
+            </w:r>
+          </w:p>
+        </w:tc>
+        <w:tc>
+          <w:tcPr>
+            <w:tcW w:w="5244" w:type="dxa"/>
+            <w:tcBorders>
+              <w:top w:val="single" w:sz="4" w:space="0" w:color="000001"/>
+              <w:left w:val="single" w:sz="4" w:space="0" w:color="000001"/>
+              <w:bottom w:val="single" w:sz="4" w:space="0" w:color="000001"/>
+              <w:right w:val="single" w:sz="4" w:space="0" w:color="000001"/>
+            </w:tcBorders>
+            <w:tcMar>
+              <w:top w:w="0" w:type="dxa"/>
+              <w:left w:w="108" w:type="dxa"/>
+              <w:bottom w:w="0" w:type="dxa"/>
+              <w:right w:w="108" w:type="dxa"/>
+            </w:tcMar>
+          </w:tcPr>
+          <w:p>
+            <w:pPr>
+              <w:pBdr>
+                <w:top w:val="nil"/>
+                <w:left w:val="nil"/>
+                <w:bottom w:val="nil"/>
+                <w:right w:val="nil"/>
+                <w:between w:val="nil"/>
+              </w:pBdr>
+              <w:tabs>
+                <w:tab w:val="left" w:pos="709"/>
+              </w:tabs>
+              <w:jc w:val="both"/>
+              <w:rPr>
+                <w:color w:val="000000"/>
+              </w:rPr>
+            </w:pPr>
+          </w:p>
+        </w:tc>
+      </w:tr>
+      <w:tr>
+        <w:trPr>
+          <w:jc w:val="center"/>
+        </w:trPr>
+        <w:tc>
+          <w:tcPr>
+            <w:tcW w:w="2626" w:type="dxa"/>
+            <w:tcBorders>
+              <w:top w:val="single" w:sz="4" w:space="0" w:color="000001"/>
+              <w:left w:val="single" w:sz="4" w:space="0" w:color="000001"/>
+              <w:bottom w:val="single" w:sz="4" w:space="0" w:color="000001"/>
+              <w:right w:val="single" w:sz="4" w:space="0" w:color="000001"/>
+            </w:tcBorders>
+            <w:shd w:val="clear" w:color="auto" w:fill="D9D9D9"/>
+            <w:tcMar>
+              <w:top w:w="0" w:type="dxa"/>
+              <w:left w:w="108" w:type="dxa"/>
+              <w:bottom w:w="0" w:type="dxa"/>
+              <w:right w:w="108" w:type="dxa"/>
+            </w:tcMar>
+          </w:tcPr>
+          <w:p>
+            <w:pPr>
+              <w:pBdr>
+                <w:top w:val="nil"/>
+                <w:left w:val="nil"/>
+                <w:bottom w:val="nil"/>
+                <w:right w:val="nil"/>
+                <w:between w:val="nil"/>
+              </w:pBdr>
+              <w:tabs>
+                <w:tab w:val="left" w:pos="709"/>
+              </w:tabs>
+              <w:jc w:val="both"/>
+              <w:rPr>
+                <w:color w:val="000000"/>
+              </w:rPr>
+            </w:pPr>
+            <w:r>
+              <w:rPr>
+                <w:b/>
+                <w:color w:val="000000"/>
+              </w:rPr>
+              <w:t>Información de contacto</w:t>
+            </w:r>
+          </w:p>
+        </w:tc>
+        <w:tc>
+          <w:tcPr>
+            <w:tcW w:w="5244" w:type="dxa"/>
+            <w:tcBorders>
+              <w:top w:val="single" w:sz="4" w:space="0" w:color="000001"/>
+              <w:left w:val="single" w:sz="4" w:space="0" w:color="000001"/>
+              <w:bottom w:val="single" w:sz="4" w:space="0" w:color="000001"/>
+              <w:right w:val="single" w:sz="4" w:space="0" w:color="000001"/>
+            </w:tcBorders>
+            <w:tcMar>
+              <w:top w:w="0" w:type="dxa"/>
+              <w:left w:w="108" w:type="dxa"/>
+              <w:bottom w:w="0" w:type="dxa"/>
+              <w:right w:w="108" w:type="dxa"/>
+            </w:tcMar>
+          </w:tcPr>
+          <w:p>
+            <w:pPr>
+              <w:pBdr>
+                <w:top w:val="nil"/>
+                <w:left w:val="nil"/>
+                <w:bottom w:val="nil"/>
+                <w:right w:val="nil"/>
+                <w:between w:val="nil"/>
+              </w:pBdr>
+              <w:tabs>
+                <w:tab w:val="left" w:pos="709"/>
+              </w:tabs>
+              <w:jc w:val="both"/>
+              <w:rPr>
+                <w:color w:val="000000"/>
+              </w:rPr>
+            </w:pPr>
+            <w:r>
+              <w:rPr>
+                <w:color w:val="000000"/>
+              </w:rPr>
+              <w:t>germanbenjaminzamudio</w:t>
+            </w:r>
+            <w:r>
+              <w:rPr>
+                <w:color w:val="000000"/>
+              </w:rPr>
+              <w:t>@gmail.com</w:t>
+            </w:r>
+          </w:p>
+        </w:tc>
+      </w:tr>
+    </w:tbl>
+    <w:p>
+      <w:pPr>
         <w:widowControl w:val="0"/>
         <w:pBdr>
           <w:top w:val="nil"/>
@@ -1755,6 +2273,7 @@
           <w:between w:val="nil"/>
         </w:pBdr>
         <w:ind w:left="708"/>
+        <w:jc w:val="center"/>
         <w:rPr>
           <w:i/>
           <w:color w:val="000000"/>
@@ -1788,13 +2307,30 @@
           <w:right w:val="nil"/>
           <w:between w:val="nil"/>
         </w:pBdr>
+        <w:ind w:left="708"/>
+        <w:rPr>
+          <w:i/>
+          <w:color w:val="000000"/>
+        </w:rPr>
+      </w:pPr>
+    </w:p>
+    <w:p>
+      <w:pPr>
+        <w:widowControl w:val="0"/>
+        <w:pBdr>
+          <w:top w:val="nil"/>
+          <w:left w:val="nil"/>
+          <w:bottom w:val="nil"/>
+          <w:right w:val="nil"/>
+          <w:between w:val="nil"/>
+        </w:pBdr>
         <w:rPr>
           <w:i/>
           <w:color w:val="FF0000"/>
         </w:rPr>
       </w:pPr>
-      <w:bookmarkStart w:id="9" w:name="_4d34og8" w:colFirst="0" w:colLast="0"/>
-      <w:bookmarkEnd w:id="9"/>
+      <w:bookmarkStart w:id="8" w:name="_4d34og8" w:colFirst="0" w:colLast="0"/>
+      <w:bookmarkEnd w:id="8"/>
     </w:p>
     <w:p>
       <w:pPr>
@@ -2359,6 +2895,7 @@
                 <w:b/>
                 <w:color w:val="000000" w:themeColor="text1"/>
               </w:rPr>
+              <w:lastRenderedPageBreak/>
               <w:t>RNF</w:t>
             </w:r>
           </w:p>
@@ -2604,8 +3141,8 @@
           <w:color w:val="FF0000"/>
         </w:rPr>
       </w:pPr>
-      <w:bookmarkStart w:id="10" w:name="_2s8eyo1" w:colFirst="0" w:colLast="0"/>
-      <w:bookmarkEnd w:id="10"/>
+      <w:bookmarkStart w:id="9" w:name="_2s8eyo1" w:colFirst="0" w:colLast="0"/>
+      <w:bookmarkEnd w:id="9"/>
     </w:p>
     <w:p>
       <w:pPr>
@@ -2714,22 +3251,12 @@
                 <w:color w:val="000000"/>
               </w:rPr>
             </w:pPr>
-            <w:proofErr w:type="spellStart"/>
             <w:r>
               <w:rPr>
                 <w:b/>
                 <w:color w:val="000000"/>
               </w:rPr>
-              <w:lastRenderedPageBreak/>
-              <w:t>Titulo</w:t>
-            </w:r>
-            <w:proofErr w:type="spellEnd"/>
-            <w:r>
-              <w:rPr>
-                <w:b/>
-                <w:color w:val="000000"/>
-              </w:rPr>
-              <w:t xml:space="preserve"> del Documento</w:t>
+              <w:t>Titulo del Documento</w:t>
             </w:r>
           </w:p>
         </w:tc>
@@ -2880,8 +3407,8 @@
           <w:color w:val="FF0000"/>
         </w:rPr>
       </w:pPr>
-      <w:bookmarkStart w:id="11" w:name="_17dp8vu" w:colFirst="0" w:colLast="0"/>
-      <w:bookmarkEnd w:id="11"/>
+      <w:bookmarkStart w:id="10" w:name="_17dp8vu" w:colFirst="0" w:colLast="0"/>
+      <w:bookmarkEnd w:id="10"/>
     </w:p>
     <w:p>
       <w:pPr>
@@ -2930,8 +3457,8 @@
           <w:color w:val="000000"/>
         </w:rPr>
       </w:pPr>
-      <w:bookmarkStart w:id="12" w:name="_3rdcrjn" w:colFirst="0" w:colLast="0"/>
-      <w:bookmarkEnd w:id="12"/>
+      <w:bookmarkStart w:id="11" w:name="_3rdcrjn" w:colFirst="0" w:colLast="0"/>
+      <w:bookmarkEnd w:id="11"/>
     </w:p>
     <w:p>
       <w:pPr>
@@ -2941,8 +3468,8 @@
           <w:color w:val="000000" w:themeColor="text1"/>
         </w:rPr>
       </w:pPr>
-      <w:bookmarkStart w:id="13" w:name="_26in1rg" w:colFirst="0" w:colLast="0"/>
-      <w:bookmarkEnd w:id="13"/>
+      <w:bookmarkStart w:id="12" w:name="_26in1rg" w:colFirst="0" w:colLast="0"/>
+      <w:bookmarkEnd w:id="12"/>
       <w:r>
         <w:rPr>
           <w:color w:val="000000" w:themeColor="text1"/>
@@ -3032,8 +3559,8 @@
           <w:color w:val="000000"/>
         </w:rPr>
       </w:pPr>
-      <w:bookmarkStart w:id="14" w:name="_lnxbz9" w:colFirst="0" w:colLast="0"/>
-      <w:bookmarkEnd w:id="14"/>
+      <w:bookmarkStart w:id="13" w:name="_lnxbz9" w:colFirst="0" w:colLast="0"/>
+      <w:bookmarkEnd w:id="13"/>
     </w:p>
     <w:p>
       <w:pPr>
@@ -3115,8 +3642,8 @@
           <w:color w:val="FF0000"/>
         </w:rPr>
       </w:pPr>
-      <w:bookmarkStart w:id="15" w:name="_35nkun2" w:colFirst="0" w:colLast="0"/>
-      <w:bookmarkEnd w:id="15"/>
+      <w:bookmarkStart w:id="14" w:name="_35nkun2" w:colFirst="0" w:colLast="0"/>
+      <w:bookmarkEnd w:id="14"/>
     </w:p>
     <w:p>
       <w:pPr>
@@ -3662,16 +4189,8 @@
               <w:rPr>
                 <w:color w:val="000000"/>
               </w:rPr>
-              <w:t xml:space="preserve"> y aplicaciones </w:t>
+              <w:t xml:space="preserve"> y aplicaciones moviles</w:t>
             </w:r>
-            <w:proofErr w:type="spellStart"/>
-            <w:r>
-              <w:rPr>
-                <w:color w:val="000000"/>
-              </w:rPr>
-              <w:t>moviles</w:t>
-            </w:r>
-            <w:proofErr w:type="spellEnd"/>
           </w:p>
         </w:tc>
       </w:tr>
@@ -3788,8 +4307,8 @@
           <w:color w:val="FF0000"/>
         </w:rPr>
       </w:pPr>
-      <w:bookmarkStart w:id="16" w:name="_1ksv4uv" w:colFirst="0" w:colLast="0"/>
-      <w:bookmarkEnd w:id="16"/>
+      <w:bookmarkStart w:id="15" w:name="_1ksv4uv" w:colFirst="0" w:colLast="0"/>
+      <w:bookmarkEnd w:id="15"/>
       <w:r>
         <w:rPr>
           <w:i/>
@@ -3914,30 +4433,8 @@
         <w:rPr>
           <w:color w:val="000000" w:themeColor="text1"/>
         </w:rPr>
-        <w:t xml:space="preserve">, </w:t>
+        <w:t>, Python, MySQL</w:t>
       </w:r>
-      <w:proofErr w:type="spellStart"/>
-      <w:r>
-        <w:rPr>
-          <w:color w:val="000000" w:themeColor="text1"/>
-        </w:rPr>
-        <w:t>Python</w:t>
-      </w:r>
-      <w:proofErr w:type="spellEnd"/>
-      <w:r>
-        <w:rPr>
-          <w:color w:val="000000" w:themeColor="text1"/>
-        </w:rPr>
-        <w:t xml:space="preserve">, </w:t>
-      </w:r>
-      <w:proofErr w:type="spellStart"/>
-      <w:r>
-        <w:rPr>
-          <w:color w:val="000000" w:themeColor="text1"/>
-        </w:rPr>
-        <w:t>MySQL</w:t>
-      </w:r>
-      <w:proofErr w:type="spellEnd"/>
       <w:r>
         <w:rPr>
           <w:color w:val="000000" w:themeColor="text1"/>
@@ -4062,8 +4559,8 @@
           <w:color w:val="FF0000"/>
         </w:rPr>
       </w:pPr>
-      <w:bookmarkStart w:id="17" w:name="_44sinio" w:colFirst="0" w:colLast="0"/>
-      <w:bookmarkEnd w:id="17"/>
+      <w:bookmarkStart w:id="16" w:name="_44sinio" w:colFirst="0" w:colLast="0"/>
+      <w:bookmarkEnd w:id="16"/>
     </w:p>
     <w:p>
       <w:pPr>
@@ -4095,6 +4592,7 @@
           <w:sz w:val="32"/>
           <w:szCs w:val="32"/>
         </w:rPr>
+        <w:lastRenderedPageBreak/>
         <w:t>Requisitos específicos</w:t>
       </w:r>
     </w:p>
@@ -4130,34 +4628,14 @@
       </w:pPr>
     </w:p>
     <w:p>
-      <w:proofErr w:type="spellStart"/>
       <w:r>
         <w:rPr>
           <w:b/>
           <w:sz w:val="24"/>
           <w:szCs w:val="24"/>
         </w:rPr>
-        <w:t>Product</w:t>
+        <w:t>Product Backlog</w:t>
       </w:r>
-      <w:proofErr w:type="spellEnd"/>
-      <w:r>
-        <w:rPr>
-          <w:b/>
-          <w:sz w:val="24"/>
-          <w:szCs w:val="24"/>
-        </w:rPr>
-        <w:t xml:space="preserve"> </w:t>
-      </w:r>
-      <w:proofErr w:type="spellStart"/>
-      <w:r>
-        <w:rPr>
-          <w:b/>
-          <w:sz w:val="24"/>
-          <w:szCs w:val="24"/>
-        </w:rPr>
-        <w:t>Backlog</w:t>
-      </w:r>
-      <w:proofErr w:type="spellEnd"/>
     </w:p>
     <w:p/>
     <w:p/>
@@ -4213,23 +4691,13 @@
           <w:szCs w:val="24"/>
         </w:rPr>
       </w:pPr>
-      <w:proofErr w:type="spellStart"/>
       <w:r>
         <w:rPr>
           <w:b/>
           <w:sz w:val="24"/>
           <w:szCs w:val="24"/>
         </w:rPr>
-        <w:t>Sprints</w:t>
-      </w:r>
-      <w:proofErr w:type="spellEnd"/>
-      <w:r>
-        <w:rPr>
-          <w:b/>
-          <w:sz w:val="24"/>
-          <w:szCs w:val="24"/>
-        </w:rPr>
-        <w:t>.</w:t>
+        <w:t>Sprints.</w:t>
       </w:r>
     </w:p>
     <w:p>
@@ -4337,17 +4805,8 @@
                 <w:b/>
                 <w:color w:val="000000"/>
               </w:rPr>
-              <w:t xml:space="preserve">Sprint </w:t>
+              <w:t>Sprint Backlog</w:t>
             </w:r>
-            <w:proofErr w:type="spellStart"/>
-            <w:r>
-              <w:rPr>
-                <w:b/>
-                <w:color w:val="000000"/>
-              </w:rPr>
-              <w:t>Backlog</w:t>
-            </w:r>
-            <w:proofErr w:type="spellEnd"/>
           </w:p>
         </w:tc>
         <w:tc>
@@ -4673,21 +5132,7 @@
         <w:rPr>
           <w:color w:val="365F91"/>
         </w:rPr>
-        <w:t xml:space="preserve">Realizar la carga de la tabla teniendo en cuenta </w:t>
-      </w:r>
-      <w:proofErr w:type="gramStart"/>
-      <w:r>
-        <w:rPr>
-          <w:color w:val="365F91"/>
-        </w:rPr>
-        <w:t>todos los</w:t>
-      </w:r>
-      <w:proofErr w:type="gramEnd"/>
-      <w:r>
-        <w:rPr>
-          <w:color w:val="365F91"/>
-        </w:rPr>
-        <w:t xml:space="preserve"> sprint que se realicen para este espacio curricular.</w:t>
+        <w:t>Realizar la carga de la tabla teniendo en cuenta todos los sprint que se realicen para este espacio curricular.</w:t>
       </w:r>
     </w:p>
     <w:p/>
@@ -4728,7 +5173,7 @@
 </file>
 
 <file path=word/endnotes.xml><?xml version="1.0" encoding="utf-8"?>
-<w:endnotes xmlns:wpc="http://schemas.microsoft.com/office/word/2010/wordprocessingCanvas" xmlns:mc="http://schemas.openxmlformats.org/markup-compatibility/2006" xmlns:o="urn:schemas-microsoft-com:office:office" xmlns:r="http://schemas.openxmlformats.org/officeDocument/2006/relationships" xmlns:m="http://schemas.openxmlformats.org/officeDocument/2006/math" xmlns:v="urn:schemas-microsoft-com:vml" xmlns:wp14="http://schemas.microsoft.com/office/word/2010/wordprocessingDrawing" xmlns:wp="http://schemas.openxmlformats.org/drawingml/2006/wordprocessingDrawing" xmlns:w10="urn:schemas-microsoft-com:office:word" xmlns:w="http://schemas.openxmlformats.org/wordprocessingml/2006/main" xmlns:w14="http://schemas.microsoft.com/office/word/2010/wordml" xmlns:w15="http://schemas.microsoft.com/office/word/2012/wordml" xmlns:wpg="http://schemas.microsoft.com/office/word/2010/wordprocessingGroup" xmlns:wpi="http://schemas.microsoft.com/office/word/2010/wordprocessingInk" xmlns:wne="http://schemas.microsoft.com/office/word/2006/wordml" xmlns:wps="http://schemas.microsoft.com/office/word/2010/wordprocessingShape" mc:Ignorable="w14 w15 wp14">
+<w:endnotes xmlns:wpc="http://schemas.microsoft.com/office/word/2010/wordprocessingCanvas" xmlns:cx="http://schemas.microsoft.com/office/drawing/2014/chartex" xmlns:cx1="http://schemas.microsoft.com/office/drawing/2015/9/8/chartex" xmlns:cx2="http://schemas.microsoft.com/office/drawing/2015/10/21/chartex" xmlns:cx3="http://schemas.microsoft.com/office/drawing/2016/5/9/chartex" xmlns:cx4="http://schemas.microsoft.com/office/drawing/2016/5/10/chartex" xmlns:cx5="http://schemas.microsoft.com/office/drawing/2016/5/11/chartex" xmlns:cx6="http://schemas.microsoft.com/office/drawing/2016/5/12/chartex" xmlns:cx7="http://schemas.microsoft.com/office/drawing/2016/5/13/chartex" xmlns:cx8="http://schemas.microsoft.com/office/drawing/2016/5/14/chartex" xmlns:mc="http://schemas.openxmlformats.org/markup-compatibility/2006" xmlns:aink="http://schemas.microsoft.com/office/drawing/2016/ink" xmlns:am3d="http://schemas.microsoft.com/office/drawing/2017/model3d" xmlns:o="urn:schemas-microsoft-com:office:office" xmlns:oel="http://schemas.microsoft.com/office/2019/extlst" xmlns:r="http://schemas.openxmlformats.org/officeDocument/2006/relationships" xmlns:m="http://schemas.openxmlformats.org/officeDocument/2006/math" xmlns:v="urn:schemas-microsoft-com:vml" xmlns:wp14="http://schemas.microsoft.com/office/word/2010/wordprocessingDrawing" xmlns:wp="http://schemas.openxmlformats.org/drawingml/2006/wordprocessingDrawing" xmlns:w10="urn:schemas-microsoft-com:office:word" xmlns:w="http://schemas.openxmlformats.org/wordprocessingml/2006/main" xmlns:w14="http://schemas.microsoft.com/office/word/2010/wordml" xmlns:w15="http://schemas.microsoft.com/office/word/2012/wordml" xmlns:w16cex="http://schemas.microsoft.com/office/word/2018/wordml/cex" xmlns:w16cid="http://schemas.microsoft.com/office/word/2016/wordml/cid" xmlns:w16="http://schemas.microsoft.com/office/word/2018/wordml" xmlns:w16sdtdh="http://schemas.microsoft.com/office/word/2020/wordml/sdtdatahash" xmlns:w16se="http://schemas.microsoft.com/office/word/2015/wordml/symex" xmlns:wpg="http://schemas.microsoft.com/office/word/2010/wordprocessingGroup" xmlns:wpi="http://schemas.microsoft.com/office/word/2010/wordprocessingInk" xmlns:wne="http://schemas.microsoft.com/office/word/2006/wordml" xmlns:wps="http://schemas.microsoft.com/office/word/2010/wordprocessingShape" mc:Ignorable="w14 w15 w16se w16cid w16 w16cex w16sdtdh wp14">
   <w:endnote w:type="separator" w:id="-1">
     <w:p>
       <w:r>
@@ -4747,7 +5192,7 @@
 </file>
 
 <file path=word/footer1.xml><?xml version="1.0" encoding="utf-8"?>
-<w:ftr xmlns:wpc="http://schemas.microsoft.com/office/word/2010/wordprocessingCanvas" xmlns:mc="http://schemas.openxmlformats.org/markup-compatibility/2006" xmlns:o="urn:schemas-microsoft-com:office:office" xmlns:r="http://schemas.openxmlformats.org/officeDocument/2006/relationships" xmlns:m="http://schemas.openxmlformats.org/officeDocument/2006/math" xmlns:v="urn:schemas-microsoft-com:vml" xmlns:wp14="http://schemas.microsoft.com/office/word/2010/wordprocessingDrawing" xmlns:wp="http://schemas.openxmlformats.org/drawingml/2006/wordprocessingDrawing" xmlns:w10="urn:schemas-microsoft-com:office:word" xmlns:w="http://schemas.openxmlformats.org/wordprocessingml/2006/main" xmlns:w14="http://schemas.microsoft.com/office/word/2010/wordml" xmlns:w15="http://schemas.microsoft.com/office/word/2012/wordml" xmlns:wpg="http://schemas.microsoft.com/office/word/2010/wordprocessingGroup" xmlns:wpi="http://schemas.microsoft.com/office/word/2010/wordprocessingInk" xmlns:wne="http://schemas.microsoft.com/office/word/2006/wordml" xmlns:wps="http://schemas.microsoft.com/office/word/2010/wordprocessingShape" mc:Ignorable="w14 w15 wp14">
+<w:ftr xmlns:wpc="http://schemas.microsoft.com/office/word/2010/wordprocessingCanvas" xmlns:cx="http://schemas.microsoft.com/office/drawing/2014/chartex" xmlns:cx1="http://schemas.microsoft.com/office/drawing/2015/9/8/chartex" xmlns:cx2="http://schemas.microsoft.com/office/drawing/2015/10/21/chartex" xmlns:cx3="http://schemas.microsoft.com/office/drawing/2016/5/9/chartex" xmlns:cx4="http://schemas.microsoft.com/office/drawing/2016/5/10/chartex" xmlns:cx5="http://schemas.microsoft.com/office/drawing/2016/5/11/chartex" xmlns:cx6="http://schemas.microsoft.com/office/drawing/2016/5/12/chartex" xmlns:cx7="http://schemas.microsoft.com/office/drawing/2016/5/13/chartex" xmlns:cx8="http://schemas.microsoft.com/office/drawing/2016/5/14/chartex" xmlns:mc="http://schemas.openxmlformats.org/markup-compatibility/2006" xmlns:aink="http://schemas.microsoft.com/office/drawing/2016/ink" xmlns:am3d="http://schemas.microsoft.com/office/drawing/2017/model3d" xmlns:o="urn:schemas-microsoft-com:office:office" xmlns:oel="http://schemas.microsoft.com/office/2019/extlst" xmlns:r="http://schemas.openxmlformats.org/officeDocument/2006/relationships" xmlns:m="http://schemas.openxmlformats.org/officeDocument/2006/math" xmlns:v="urn:schemas-microsoft-com:vml" xmlns:wp14="http://schemas.microsoft.com/office/word/2010/wordprocessingDrawing" xmlns:wp="http://schemas.openxmlformats.org/drawingml/2006/wordprocessingDrawing" xmlns:w10="urn:schemas-microsoft-com:office:word" xmlns:w="http://schemas.openxmlformats.org/wordprocessingml/2006/main" xmlns:w14="http://schemas.microsoft.com/office/word/2010/wordml" xmlns:w15="http://schemas.microsoft.com/office/word/2012/wordml" xmlns:w16cex="http://schemas.microsoft.com/office/word/2018/wordml/cex" xmlns:w16cid="http://schemas.microsoft.com/office/word/2016/wordml/cid" xmlns:w16="http://schemas.microsoft.com/office/word/2018/wordml" xmlns:w16sdtdh="http://schemas.microsoft.com/office/word/2020/wordml/sdtdatahash" xmlns:w16se="http://schemas.microsoft.com/office/word/2015/wordml/symex" xmlns:wpg="http://schemas.microsoft.com/office/word/2010/wordprocessingGroup" xmlns:wpi="http://schemas.microsoft.com/office/word/2010/wordprocessingInk" xmlns:wne="http://schemas.microsoft.com/office/word/2006/wordml" xmlns:wps="http://schemas.microsoft.com/office/word/2010/wordprocessingShape" mc:Ignorable="w14 w15 w16se w16cid w16 w16cex w16sdtdh wp14">
   <w:p>
     <w:pPr>
       <w:ind w:right="260"/>
@@ -4765,7 +5210,7 @@
       <mc:AlternateContent>
         <mc:Choice Requires="wps">
           <w:drawing>
-            <wp:anchor distT="0" distB="0" distL="114300" distR="114300" simplePos="0" relativeHeight="251658240" behindDoc="0" locked="0" layoutInCell="1" hidden="0" allowOverlap="1">
+            <wp:anchor distT="0" distB="0" distL="114300" distR="114300" simplePos="0" relativeHeight="251658240" behindDoc="0" locked="0" layoutInCell="1" hidden="0" allowOverlap="1" wp14:anchorId="531C8E00" wp14:editId="09807576">
               <wp:simplePos x="0" y="0"/>
               <wp:positionH relativeFrom="column">
                 <wp:posOffset>5981700</wp:posOffset>
@@ -4809,23 +5254,7 @@
                               <w:color w:val="0F243E"/>
                               <w:sz w:val="26"/>
                             </w:rPr>
-                            <w:t xml:space="preserve">PAGE  \* </w:t>
-                          </w:r>
-                          <w:proofErr w:type="spellStart"/>
-                          <w:r>
-                            <w:rPr>
-                              <w:color w:val="0F243E"/>
-                              <w:sz w:val="26"/>
-                            </w:rPr>
-                            <w:t>Arabic</w:t>
-                          </w:r>
-                          <w:proofErr w:type="spellEnd"/>
-                          <w:r>
-                            <w:rPr>
-                              <w:color w:val="0F243E"/>
-                              <w:sz w:val="26"/>
-                            </w:rPr>
-                            <w:t xml:space="preserve">  \* MERGEFORMAT4</w:t>
+                            <w:t>PAGE  \* Arabic  \* MERGEFORMAT4</w:t>
                           </w:r>
                         </w:p>
                         <w:p>
@@ -4846,7 +5275,7 @@
         </mc:Choice>
         <mc:Fallback>
           <w:pict>
-            <v:rect id="Rectángulo 1" o:spid="_x0000_s1026" style="position:absolute;margin-left:471pt;margin-top:736pt;width:31.2pt;height:22.9pt;z-index:251658240;visibility:visible;mso-wrap-style:square;mso-wrap-distance-left:9pt;mso-wrap-distance-top:0;mso-wrap-distance-right:9pt;mso-wrap-distance-bottom:0;mso-position-horizontal:absolute;mso-position-horizontal-relative:text;mso-position-vertical:absolute;mso-position-vertical-relative:text;v-text-anchor:middle" o:gfxdata="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" stroked="f">
+            <v:rect w14:anchorId="531C8E00" id="Rectángulo 1" o:spid="_x0000_s1026" style="position:absolute;margin-left:471pt;margin-top:736pt;width:31.2pt;height:22.9pt;z-index:251658240;visibility:visible;mso-wrap-style:square;mso-wrap-distance-left:9pt;mso-wrap-distance-top:0;mso-wrap-distance-right:9pt;mso-wrap-distance-bottom:0;mso-position-horizontal:absolute;mso-position-horizontal-relative:text;mso-position-vertical:absolute;mso-position-vertical-relative:text;v-text-anchor:middle" o:gfxdata="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" stroked="f">
               <v:textbox inset="0,1.2694mm,0,1.2694mm">
                 <w:txbxContent>
                   <w:p>
@@ -4859,23 +5288,7 @@
                         <w:color w:val="0F243E"/>
                         <w:sz w:val="26"/>
                       </w:rPr>
-                      <w:t xml:space="preserve">PAGE  \* </w:t>
-                    </w:r>
-                    <w:proofErr w:type="spellStart"/>
-                    <w:r>
-                      <w:rPr>
-                        <w:color w:val="0F243E"/>
-                        <w:sz w:val="26"/>
-                      </w:rPr>
-                      <w:t>Arabic</w:t>
-                    </w:r>
-                    <w:proofErr w:type="spellEnd"/>
-                    <w:r>
-                      <w:rPr>
-                        <w:color w:val="0F243E"/>
-                        <w:sz w:val="26"/>
-                      </w:rPr>
-                      <w:t xml:space="preserve">  \* MERGEFORMAT4</w:t>
+                      <w:t>PAGE  \* Arabic  \* MERGEFORMAT4</w:t>
                     </w:r>
                   </w:p>
                   <w:p>
@@ -4913,7 +5326,7 @@
 </file>
 
 <file path=word/footer2.xml><?xml version="1.0" encoding="utf-8"?>
-<w:ftr xmlns:wpc="http://schemas.microsoft.com/office/word/2010/wordprocessingCanvas" xmlns:mc="http://schemas.openxmlformats.org/markup-compatibility/2006" xmlns:o="urn:schemas-microsoft-com:office:office" xmlns:r="http://schemas.openxmlformats.org/officeDocument/2006/relationships" xmlns:m="http://schemas.openxmlformats.org/officeDocument/2006/math" xmlns:v="urn:schemas-microsoft-com:vml" xmlns:wp14="http://schemas.microsoft.com/office/word/2010/wordprocessingDrawing" xmlns:wp="http://schemas.openxmlformats.org/drawingml/2006/wordprocessingDrawing" xmlns:w10="urn:schemas-microsoft-com:office:word" xmlns:w="http://schemas.openxmlformats.org/wordprocessingml/2006/main" xmlns:w14="http://schemas.microsoft.com/office/word/2010/wordml" xmlns:w15="http://schemas.microsoft.com/office/word/2012/wordml" xmlns:wpg="http://schemas.microsoft.com/office/word/2010/wordprocessingGroup" xmlns:wpi="http://schemas.microsoft.com/office/word/2010/wordprocessingInk" xmlns:wne="http://schemas.microsoft.com/office/word/2006/wordml" xmlns:wps="http://schemas.microsoft.com/office/word/2010/wordprocessingShape" mc:Ignorable="w14 w15 wp14">
+<w:ftr xmlns:wpc="http://schemas.microsoft.com/office/word/2010/wordprocessingCanvas" xmlns:cx="http://schemas.microsoft.com/office/drawing/2014/chartex" xmlns:cx1="http://schemas.microsoft.com/office/drawing/2015/9/8/chartex" xmlns:cx2="http://schemas.microsoft.com/office/drawing/2015/10/21/chartex" xmlns:cx3="http://schemas.microsoft.com/office/drawing/2016/5/9/chartex" xmlns:cx4="http://schemas.microsoft.com/office/drawing/2016/5/10/chartex" xmlns:cx5="http://schemas.microsoft.com/office/drawing/2016/5/11/chartex" xmlns:cx6="http://schemas.microsoft.com/office/drawing/2016/5/12/chartex" xmlns:cx7="http://schemas.microsoft.com/office/drawing/2016/5/13/chartex" xmlns:cx8="http://schemas.microsoft.com/office/drawing/2016/5/14/chartex" xmlns:mc="http://schemas.openxmlformats.org/markup-compatibility/2006" xmlns:aink="http://schemas.microsoft.com/office/drawing/2016/ink" xmlns:am3d="http://schemas.microsoft.com/office/drawing/2017/model3d" xmlns:o="urn:schemas-microsoft-com:office:office" xmlns:oel="http://schemas.microsoft.com/office/2019/extlst" xmlns:r="http://schemas.openxmlformats.org/officeDocument/2006/relationships" xmlns:m="http://schemas.openxmlformats.org/officeDocument/2006/math" xmlns:v="urn:schemas-microsoft-com:vml" xmlns:wp14="http://schemas.microsoft.com/office/word/2010/wordprocessingDrawing" xmlns:wp="http://schemas.openxmlformats.org/drawingml/2006/wordprocessingDrawing" xmlns:w10="urn:schemas-microsoft-com:office:word" xmlns:w="http://schemas.openxmlformats.org/wordprocessingml/2006/main" xmlns:w14="http://schemas.microsoft.com/office/word/2010/wordml" xmlns:w15="http://schemas.microsoft.com/office/word/2012/wordml" xmlns:w16cex="http://schemas.microsoft.com/office/word/2018/wordml/cex" xmlns:w16cid="http://schemas.microsoft.com/office/word/2016/wordml/cid" xmlns:w16="http://schemas.microsoft.com/office/word/2018/wordml" xmlns:w16sdtdh="http://schemas.microsoft.com/office/word/2020/wordml/sdtdatahash" xmlns:w16se="http://schemas.microsoft.com/office/word/2015/wordml/symex" xmlns:wpg="http://schemas.microsoft.com/office/word/2010/wordprocessingGroup" xmlns:wpi="http://schemas.microsoft.com/office/word/2010/wordprocessingInk" xmlns:wne="http://schemas.microsoft.com/office/word/2006/wordml" xmlns:wps="http://schemas.microsoft.com/office/word/2010/wordprocessingShape" mc:Ignorable="w14 w15 w16se w16cid w16 w16cex w16sdtdh wp14">
   <w:p>
     <w:pPr>
       <w:pBdr>
@@ -4936,7 +5349,7 @@
 </file>
 
 <file path=word/footnotes.xml><?xml version="1.0" encoding="utf-8"?>
-<w:footnotes xmlns:wpc="http://schemas.microsoft.com/office/word/2010/wordprocessingCanvas" xmlns:mc="http://schemas.openxmlformats.org/markup-compatibility/2006" xmlns:o="urn:schemas-microsoft-com:office:office" xmlns:r="http://schemas.openxmlformats.org/officeDocument/2006/relationships" xmlns:m="http://schemas.openxmlformats.org/officeDocument/2006/math" xmlns:v="urn:schemas-microsoft-com:vml" xmlns:wp14="http://schemas.microsoft.com/office/word/2010/wordprocessingDrawing" xmlns:wp="http://schemas.openxmlformats.org/drawingml/2006/wordprocessingDrawing" xmlns:w10="urn:schemas-microsoft-com:office:word" xmlns:w="http://schemas.openxmlformats.org/wordprocessingml/2006/main" xmlns:w14="http://schemas.microsoft.com/office/word/2010/wordml" xmlns:w15="http://schemas.microsoft.com/office/word/2012/wordml" xmlns:wpg="http://schemas.microsoft.com/office/word/2010/wordprocessingGroup" xmlns:wpi="http://schemas.microsoft.com/office/word/2010/wordprocessingInk" xmlns:wne="http://schemas.microsoft.com/office/word/2006/wordml" xmlns:wps="http://schemas.microsoft.com/office/word/2010/wordprocessingShape" mc:Ignorable="w14 w15 wp14">
+<w:footnotes xmlns:wpc="http://schemas.microsoft.com/office/word/2010/wordprocessingCanvas" xmlns:cx="http://schemas.microsoft.com/office/drawing/2014/chartex" xmlns:cx1="http://schemas.microsoft.com/office/drawing/2015/9/8/chartex" xmlns:cx2="http://schemas.microsoft.com/office/drawing/2015/10/21/chartex" xmlns:cx3="http://schemas.microsoft.com/office/drawing/2016/5/9/chartex" xmlns:cx4="http://schemas.microsoft.com/office/drawing/2016/5/10/chartex" xmlns:cx5="http://schemas.microsoft.com/office/drawing/2016/5/11/chartex" xmlns:cx6="http://schemas.microsoft.com/office/drawing/2016/5/12/chartex" xmlns:cx7="http://schemas.microsoft.com/office/drawing/2016/5/13/chartex" xmlns:cx8="http://schemas.microsoft.com/office/drawing/2016/5/14/chartex" xmlns:mc="http://schemas.openxmlformats.org/markup-compatibility/2006" xmlns:aink="http://schemas.microsoft.com/office/drawing/2016/ink" xmlns:am3d="http://schemas.microsoft.com/office/drawing/2017/model3d" xmlns:o="urn:schemas-microsoft-com:office:office" xmlns:oel="http://schemas.microsoft.com/office/2019/extlst" xmlns:r="http://schemas.openxmlformats.org/officeDocument/2006/relationships" xmlns:m="http://schemas.openxmlformats.org/officeDocument/2006/math" xmlns:v="urn:schemas-microsoft-com:vml" xmlns:wp14="http://schemas.microsoft.com/office/word/2010/wordprocessingDrawing" xmlns:wp="http://schemas.openxmlformats.org/drawingml/2006/wordprocessingDrawing" xmlns:w10="urn:schemas-microsoft-com:office:word" xmlns:w="http://schemas.openxmlformats.org/wordprocessingml/2006/main" xmlns:w14="http://schemas.microsoft.com/office/word/2010/wordml" xmlns:w15="http://schemas.microsoft.com/office/word/2012/wordml" xmlns:w16cex="http://schemas.microsoft.com/office/word/2018/wordml/cex" xmlns:w16cid="http://schemas.microsoft.com/office/word/2016/wordml/cid" xmlns:w16="http://schemas.microsoft.com/office/word/2018/wordml" xmlns:w16sdtdh="http://schemas.microsoft.com/office/word/2020/wordml/sdtdatahash" xmlns:w16se="http://schemas.microsoft.com/office/word/2015/wordml/symex" xmlns:wpg="http://schemas.microsoft.com/office/word/2010/wordprocessingGroup" xmlns:wpi="http://schemas.microsoft.com/office/word/2010/wordprocessingInk" xmlns:wne="http://schemas.microsoft.com/office/word/2006/wordml" xmlns:wps="http://schemas.microsoft.com/office/word/2010/wordprocessingShape" mc:Ignorable="w14 w15 w16se w16cid w16 w16cex w16sdtdh wp14">
   <w:footnote w:type="separator" w:id="-1">
     <w:p>
       <w:r>
@@ -4955,7 +5368,7 @@
 </file>
 
 <file path=word/header1.xml><?xml version="1.0" encoding="utf-8"?>
-<w:hdr xmlns:wpc="http://schemas.microsoft.com/office/word/2010/wordprocessingCanvas" xmlns:mc="http://schemas.openxmlformats.org/markup-compatibility/2006" xmlns:o="urn:schemas-microsoft-com:office:office" xmlns:r="http://schemas.openxmlformats.org/officeDocument/2006/relationships" xmlns:m="http://schemas.openxmlformats.org/officeDocument/2006/math" xmlns:v="urn:schemas-microsoft-com:vml" xmlns:wp14="http://schemas.microsoft.com/office/word/2010/wordprocessingDrawing" xmlns:wp="http://schemas.openxmlformats.org/drawingml/2006/wordprocessingDrawing" xmlns:w10="urn:schemas-microsoft-com:office:word" xmlns:w="http://schemas.openxmlformats.org/wordprocessingml/2006/main" xmlns:w14="http://schemas.microsoft.com/office/word/2010/wordml" xmlns:w15="http://schemas.microsoft.com/office/word/2012/wordml" xmlns:wpg="http://schemas.microsoft.com/office/word/2010/wordprocessingGroup" xmlns:wpi="http://schemas.microsoft.com/office/word/2010/wordprocessingInk" xmlns:wne="http://schemas.microsoft.com/office/word/2006/wordml" xmlns:wps="http://schemas.microsoft.com/office/word/2010/wordprocessingShape" mc:Ignorable="w14 w15 wp14">
+<w:hdr xmlns:wpc="http://schemas.microsoft.com/office/word/2010/wordprocessingCanvas" xmlns:cx="http://schemas.microsoft.com/office/drawing/2014/chartex" xmlns:cx1="http://schemas.microsoft.com/office/drawing/2015/9/8/chartex" xmlns:cx2="http://schemas.microsoft.com/office/drawing/2015/10/21/chartex" xmlns:cx3="http://schemas.microsoft.com/office/drawing/2016/5/9/chartex" xmlns:cx4="http://schemas.microsoft.com/office/drawing/2016/5/10/chartex" xmlns:cx5="http://schemas.microsoft.com/office/drawing/2016/5/11/chartex" xmlns:cx6="http://schemas.microsoft.com/office/drawing/2016/5/12/chartex" xmlns:cx7="http://schemas.microsoft.com/office/drawing/2016/5/13/chartex" xmlns:cx8="http://schemas.microsoft.com/office/drawing/2016/5/14/chartex" xmlns:mc="http://schemas.openxmlformats.org/markup-compatibility/2006" xmlns:aink="http://schemas.microsoft.com/office/drawing/2016/ink" xmlns:am3d="http://schemas.microsoft.com/office/drawing/2017/model3d" xmlns:o="urn:schemas-microsoft-com:office:office" xmlns:oel="http://schemas.microsoft.com/office/2019/extlst" xmlns:r="http://schemas.openxmlformats.org/officeDocument/2006/relationships" xmlns:m="http://schemas.openxmlformats.org/officeDocument/2006/math" xmlns:v="urn:schemas-microsoft-com:vml" xmlns:wp14="http://schemas.microsoft.com/office/word/2010/wordprocessingDrawing" xmlns:wp="http://schemas.openxmlformats.org/drawingml/2006/wordprocessingDrawing" xmlns:w10="urn:schemas-microsoft-com:office:word" xmlns:w="http://schemas.openxmlformats.org/wordprocessingml/2006/main" xmlns:w14="http://schemas.microsoft.com/office/word/2010/wordml" xmlns:w15="http://schemas.microsoft.com/office/word/2012/wordml" xmlns:w16cex="http://schemas.microsoft.com/office/word/2018/wordml/cex" xmlns:w16cid="http://schemas.microsoft.com/office/word/2016/wordml/cid" xmlns:w16="http://schemas.microsoft.com/office/word/2018/wordml" xmlns:w16sdtdh="http://schemas.microsoft.com/office/word/2020/wordml/sdtdatahash" xmlns:w16se="http://schemas.microsoft.com/office/word/2015/wordml/symex" xmlns:wpg="http://schemas.microsoft.com/office/word/2010/wordprocessingGroup" xmlns:wpi="http://schemas.microsoft.com/office/word/2010/wordprocessingInk" xmlns:wne="http://schemas.microsoft.com/office/word/2006/wordml" xmlns:wps="http://schemas.microsoft.com/office/word/2010/wordprocessingShape" mc:Ignorable="w14 w15 w16se w16cid w16 w16cex w16sdtdh wp14">
   <w:p>
     <w:pPr>
       <w:widowControl w:val="0"/>
@@ -4990,13 +5403,13 @@
     </w:tblPr>
     <w:tblGrid>
       <w:gridCol w:w="1947"/>
-      <w:gridCol w:w="5514"/>
+      <w:gridCol w:w="5513"/>
       <w:gridCol w:w="1183"/>
     </w:tblGrid>
     <w:tr>
       <w:tc>
         <w:tcPr>
-          <w:tcW w:w="0" w:type="auto"/>
+          <w:tcW w:w="1947" w:type="dxa"/>
           <w:tcMar>
             <w:top w:w="68" w:type="dxa"/>
             <w:bottom w:w="68" w:type="dxa"/>
@@ -5029,7 +5442,7 @@
               <w:lang w:val="es-AR"/>
             </w:rPr>
             <w:drawing>
-              <wp:inline distT="0" distB="0" distL="114300" distR="114300">
+              <wp:inline distT="0" distB="0" distL="114300" distR="114300" wp14:anchorId="7EC32059" wp14:editId="1EBCFC02">
                 <wp:extent cx="1147445" cy="467360"/>
                 <wp:effectExtent l="0" t="0" r="0" b="0"/>
                 <wp:docPr id="2" name="image1.png"/>
@@ -5068,7 +5481,7 @@
       </w:tc>
       <w:tc>
         <w:tcPr>
-          <w:tcW w:w="0" w:type="auto"/>
+          <w:tcW w:w="5514" w:type="dxa"/>
           <w:tcMar>
             <w:top w:w="68" w:type="dxa"/>
             <w:bottom w:w="68" w:type="dxa"/>
@@ -5130,7 +5543,7 @@
       </w:tc>
       <w:tc>
         <w:tcPr>
-          <w:tcW w:w="0" w:type="auto"/>
+          <w:tcW w:w="1183" w:type="dxa"/>
           <w:tcMar>
             <w:top w:w="68" w:type="dxa"/>
             <w:bottom w:w="68" w:type="dxa"/>
@@ -5230,7 +5643,7 @@
 </file>
 
 <file path=word/header2.xml><?xml version="1.0" encoding="utf-8"?>
-<w:hdr xmlns:wpc="http://schemas.microsoft.com/office/word/2010/wordprocessingCanvas" xmlns:mc="http://schemas.openxmlformats.org/markup-compatibility/2006" xmlns:o="urn:schemas-microsoft-com:office:office" xmlns:r="http://schemas.openxmlformats.org/officeDocument/2006/relationships" xmlns:m="http://schemas.openxmlformats.org/officeDocument/2006/math" xmlns:v="urn:schemas-microsoft-com:vml" xmlns:wp14="http://schemas.microsoft.com/office/word/2010/wordprocessingDrawing" xmlns:wp="http://schemas.openxmlformats.org/drawingml/2006/wordprocessingDrawing" xmlns:w10="urn:schemas-microsoft-com:office:word" xmlns:w="http://schemas.openxmlformats.org/wordprocessingml/2006/main" xmlns:w14="http://schemas.microsoft.com/office/word/2010/wordml" xmlns:w15="http://schemas.microsoft.com/office/word/2012/wordml" xmlns:wpg="http://schemas.microsoft.com/office/word/2010/wordprocessingGroup" xmlns:wpi="http://schemas.microsoft.com/office/word/2010/wordprocessingInk" xmlns:wne="http://schemas.microsoft.com/office/word/2006/wordml" xmlns:wps="http://schemas.microsoft.com/office/word/2010/wordprocessingShape" mc:Ignorable="w14 w15 wp14">
+<w:hdr xmlns:wpc="http://schemas.microsoft.com/office/word/2010/wordprocessingCanvas" xmlns:cx="http://schemas.microsoft.com/office/drawing/2014/chartex" xmlns:cx1="http://schemas.microsoft.com/office/drawing/2015/9/8/chartex" xmlns:cx2="http://schemas.microsoft.com/office/drawing/2015/10/21/chartex" xmlns:cx3="http://schemas.microsoft.com/office/drawing/2016/5/9/chartex" xmlns:cx4="http://schemas.microsoft.com/office/drawing/2016/5/10/chartex" xmlns:cx5="http://schemas.microsoft.com/office/drawing/2016/5/11/chartex" xmlns:cx6="http://schemas.microsoft.com/office/drawing/2016/5/12/chartex" xmlns:cx7="http://schemas.microsoft.com/office/drawing/2016/5/13/chartex" xmlns:cx8="http://schemas.microsoft.com/office/drawing/2016/5/14/chartex" xmlns:mc="http://schemas.openxmlformats.org/markup-compatibility/2006" xmlns:aink="http://schemas.microsoft.com/office/drawing/2016/ink" xmlns:am3d="http://schemas.microsoft.com/office/drawing/2017/model3d" xmlns:o="urn:schemas-microsoft-com:office:office" xmlns:oel="http://schemas.microsoft.com/office/2019/extlst" xmlns:r="http://schemas.openxmlformats.org/officeDocument/2006/relationships" xmlns:m="http://schemas.openxmlformats.org/officeDocument/2006/math" xmlns:v="urn:schemas-microsoft-com:vml" xmlns:wp14="http://schemas.microsoft.com/office/word/2010/wordprocessingDrawing" xmlns:wp="http://schemas.openxmlformats.org/drawingml/2006/wordprocessingDrawing" xmlns:w10="urn:schemas-microsoft-com:office:word" xmlns:w="http://schemas.openxmlformats.org/wordprocessingml/2006/main" xmlns:w14="http://schemas.microsoft.com/office/word/2010/wordml" xmlns:w15="http://schemas.microsoft.com/office/word/2012/wordml" xmlns:w16cex="http://schemas.microsoft.com/office/word/2018/wordml/cex" xmlns:w16cid="http://schemas.microsoft.com/office/word/2016/wordml/cid" xmlns:w16="http://schemas.microsoft.com/office/word/2018/wordml" xmlns:w16sdtdh="http://schemas.microsoft.com/office/word/2020/wordml/sdtdatahash" xmlns:w16se="http://schemas.microsoft.com/office/word/2015/wordml/symex" xmlns:wpg="http://schemas.microsoft.com/office/word/2010/wordprocessingGroup" xmlns:wpi="http://schemas.microsoft.com/office/word/2010/wordprocessingInk" xmlns:wne="http://schemas.microsoft.com/office/word/2006/wordml" xmlns:wps="http://schemas.microsoft.com/office/word/2010/wordprocessingShape" mc:Ignorable="w14 w15 w16se w16cid w16 w16cex w16sdtdh wp14">
   <w:p>
     <w:pPr>
       <w:pBdr>
@@ -5254,7 +5667,7 @@
 </file>
 
 <file path=word/header3.xml><?xml version="1.0" encoding="utf-8"?>
-<w:hdr xmlns:wpc="http://schemas.microsoft.com/office/word/2010/wordprocessingCanvas" xmlns:mc="http://schemas.openxmlformats.org/markup-compatibility/2006" xmlns:o="urn:schemas-microsoft-com:office:office" xmlns:r="http://schemas.openxmlformats.org/officeDocument/2006/relationships" xmlns:m="http://schemas.openxmlformats.org/officeDocument/2006/math" xmlns:v="urn:schemas-microsoft-com:vml" xmlns:wp14="http://schemas.microsoft.com/office/word/2010/wordprocessingDrawing" xmlns:wp="http://schemas.openxmlformats.org/drawingml/2006/wordprocessingDrawing" xmlns:w10="urn:schemas-microsoft-com:office:word" xmlns:w="http://schemas.openxmlformats.org/wordprocessingml/2006/main" xmlns:w14="http://schemas.microsoft.com/office/word/2010/wordml" xmlns:w15="http://schemas.microsoft.com/office/word/2012/wordml" xmlns:wpg="http://schemas.microsoft.com/office/word/2010/wordprocessingGroup" xmlns:wpi="http://schemas.microsoft.com/office/word/2010/wordprocessingInk" xmlns:wne="http://schemas.microsoft.com/office/word/2006/wordml" xmlns:wps="http://schemas.microsoft.com/office/word/2010/wordprocessingShape" mc:Ignorable="w14 w15 wp14">
+<w:hdr xmlns:wpc="http://schemas.microsoft.com/office/word/2010/wordprocessingCanvas" xmlns:cx="http://schemas.microsoft.com/office/drawing/2014/chartex" xmlns:cx1="http://schemas.microsoft.com/office/drawing/2015/9/8/chartex" xmlns:cx2="http://schemas.microsoft.com/office/drawing/2015/10/21/chartex" xmlns:cx3="http://schemas.microsoft.com/office/drawing/2016/5/9/chartex" xmlns:cx4="http://schemas.microsoft.com/office/drawing/2016/5/10/chartex" xmlns:cx5="http://schemas.microsoft.com/office/drawing/2016/5/11/chartex" xmlns:cx6="http://schemas.microsoft.com/office/drawing/2016/5/12/chartex" xmlns:cx7="http://schemas.microsoft.com/office/drawing/2016/5/13/chartex" xmlns:cx8="http://schemas.microsoft.com/office/drawing/2016/5/14/chartex" xmlns:mc="http://schemas.openxmlformats.org/markup-compatibility/2006" xmlns:aink="http://schemas.microsoft.com/office/drawing/2016/ink" xmlns:am3d="http://schemas.microsoft.com/office/drawing/2017/model3d" xmlns:o="urn:schemas-microsoft-com:office:office" xmlns:oel="http://schemas.microsoft.com/office/2019/extlst" xmlns:r="http://schemas.openxmlformats.org/officeDocument/2006/relationships" xmlns:m="http://schemas.openxmlformats.org/officeDocument/2006/math" xmlns:v="urn:schemas-microsoft-com:vml" xmlns:wp14="http://schemas.microsoft.com/office/word/2010/wordprocessingDrawing" xmlns:wp="http://schemas.openxmlformats.org/drawingml/2006/wordprocessingDrawing" xmlns:w10="urn:schemas-microsoft-com:office:word" xmlns:w="http://schemas.openxmlformats.org/wordprocessingml/2006/main" xmlns:w14="http://schemas.microsoft.com/office/word/2010/wordml" xmlns:w15="http://schemas.microsoft.com/office/word/2012/wordml" xmlns:w16cex="http://schemas.microsoft.com/office/word/2018/wordml/cex" xmlns:w16cid="http://schemas.microsoft.com/office/word/2016/wordml/cid" xmlns:w16="http://schemas.microsoft.com/office/word/2018/wordml" xmlns:w16sdtdh="http://schemas.microsoft.com/office/word/2020/wordml/sdtdatahash" xmlns:w16se="http://schemas.microsoft.com/office/word/2015/wordml/symex" xmlns:wpg="http://schemas.microsoft.com/office/word/2010/wordprocessingGroup" xmlns:wpi="http://schemas.microsoft.com/office/word/2010/wordprocessingInk" xmlns:wne="http://schemas.microsoft.com/office/word/2006/wordml" xmlns:wps="http://schemas.microsoft.com/office/word/2010/wordprocessingShape" mc:Ignorable="w14 w15 w16se w16cid w16 w16cex w16sdtdh wp14">
   <w:p>
     <w:pPr>
       <w:widowControl w:val="0"/>
@@ -5328,7 +5741,7 @@
               <w:lang w:val="es-AR"/>
             </w:rPr>
             <w:drawing>
-              <wp:inline distT="0" distB="0" distL="114300" distR="114300">
+              <wp:inline distT="0" distB="0" distL="114300" distR="114300" wp14:anchorId="2026F315" wp14:editId="11481D7C">
                 <wp:extent cx="1257300" cy="805829"/>
                 <wp:effectExtent l="0" t="0" r="0" b="0"/>
                 <wp:docPr id="4" name="image3.jpg"/>
@@ -5477,7 +5890,7 @@
 </file>
 
 <file path=word/header4.xml><?xml version="1.0" encoding="utf-8"?>
-<w:hdr xmlns:wpc="http://schemas.microsoft.com/office/word/2010/wordprocessingCanvas" xmlns:mc="http://schemas.openxmlformats.org/markup-compatibility/2006" xmlns:o="urn:schemas-microsoft-com:office:office" xmlns:r="http://schemas.openxmlformats.org/officeDocument/2006/relationships" xmlns:m="http://schemas.openxmlformats.org/officeDocument/2006/math" xmlns:v="urn:schemas-microsoft-com:vml" xmlns:wp14="http://schemas.microsoft.com/office/word/2010/wordprocessingDrawing" xmlns:wp="http://schemas.openxmlformats.org/drawingml/2006/wordprocessingDrawing" xmlns:w10="urn:schemas-microsoft-com:office:word" xmlns:w="http://schemas.openxmlformats.org/wordprocessingml/2006/main" xmlns:w14="http://schemas.microsoft.com/office/word/2010/wordml" xmlns:w15="http://schemas.microsoft.com/office/word/2012/wordml" xmlns:wpg="http://schemas.microsoft.com/office/word/2010/wordprocessingGroup" xmlns:wpi="http://schemas.microsoft.com/office/word/2010/wordprocessingInk" xmlns:wne="http://schemas.microsoft.com/office/word/2006/wordml" xmlns:wps="http://schemas.microsoft.com/office/word/2010/wordprocessingShape" mc:Ignorable="w14 w15 wp14">
+<w:hdr xmlns:wpc="http://schemas.microsoft.com/office/word/2010/wordprocessingCanvas" xmlns:cx="http://schemas.microsoft.com/office/drawing/2014/chartex" xmlns:cx1="http://schemas.microsoft.com/office/drawing/2015/9/8/chartex" xmlns:cx2="http://schemas.microsoft.com/office/drawing/2015/10/21/chartex" xmlns:cx3="http://schemas.microsoft.com/office/drawing/2016/5/9/chartex" xmlns:cx4="http://schemas.microsoft.com/office/drawing/2016/5/10/chartex" xmlns:cx5="http://schemas.microsoft.com/office/drawing/2016/5/11/chartex" xmlns:cx6="http://schemas.microsoft.com/office/drawing/2016/5/12/chartex" xmlns:cx7="http://schemas.microsoft.com/office/drawing/2016/5/13/chartex" xmlns:cx8="http://schemas.microsoft.com/office/drawing/2016/5/14/chartex" xmlns:mc="http://schemas.openxmlformats.org/markup-compatibility/2006" xmlns:aink="http://schemas.microsoft.com/office/drawing/2016/ink" xmlns:am3d="http://schemas.microsoft.com/office/drawing/2017/model3d" xmlns:o="urn:schemas-microsoft-com:office:office" xmlns:oel="http://schemas.microsoft.com/office/2019/extlst" xmlns:r="http://schemas.openxmlformats.org/officeDocument/2006/relationships" xmlns:m="http://schemas.openxmlformats.org/officeDocument/2006/math" xmlns:v="urn:schemas-microsoft-com:vml" xmlns:wp14="http://schemas.microsoft.com/office/word/2010/wordprocessingDrawing" xmlns:wp="http://schemas.openxmlformats.org/drawingml/2006/wordprocessingDrawing" xmlns:w10="urn:schemas-microsoft-com:office:word" xmlns:w="http://schemas.openxmlformats.org/wordprocessingml/2006/main" xmlns:w14="http://schemas.microsoft.com/office/word/2010/wordml" xmlns:w15="http://schemas.microsoft.com/office/word/2012/wordml" xmlns:w16cex="http://schemas.microsoft.com/office/word/2018/wordml/cex" xmlns:w16cid="http://schemas.microsoft.com/office/word/2016/wordml/cid" xmlns:w16="http://schemas.microsoft.com/office/word/2018/wordml" xmlns:w16sdtdh="http://schemas.microsoft.com/office/word/2020/wordml/sdtdatahash" xmlns:w16se="http://schemas.microsoft.com/office/word/2015/wordml/symex" xmlns:wpg="http://schemas.microsoft.com/office/word/2010/wordprocessingGroup" xmlns:wpi="http://schemas.microsoft.com/office/word/2010/wordprocessingInk" xmlns:wne="http://schemas.microsoft.com/office/word/2006/wordml" xmlns:wps="http://schemas.microsoft.com/office/word/2010/wordprocessingShape" mc:Ignorable="w14 w15 w16se w16cid w16 w16cex w16sdtdh wp14">
   <w:p>
     <w:pPr>
       <w:pBdr>
@@ -5501,7 +5914,7 @@
 </file>
 
 <file path=word/header5.xml><?xml version="1.0" encoding="utf-8"?>
-<w:hdr xmlns:wpc="http://schemas.microsoft.com/office/word/2010/wordprocessingCanvas" xmlns:mc="http://schemas.openxmlformats.org/markup-compatibility/2006" xmlns:o="urn:schemas-microsoft-com:office:office" xmlns:r="http://schemas.openxmlformats.org/officeDocument/2006/relationships" xmlns:m="http://schemas.openxmlformats.org/officeDocument/2006/math" xmlns:v="urn:schemas-microsoft-com:vml" xmlns:wp14="http://schemas.microsoft.com/office/word/2010/wordprocessingDrawing" xmlns:wp="http://schemas.openxmlformats.org/drawingml/2006/wordprocessingDrawing" xmlns:w10="urn:schemas-microsoft-com:office:word" xmlns:w="http://schemas.openxmlformats.org/wordprocessingml/2006/main" xmlns:w14="http://schemas.microsoft.com/office/word/2010/wordml" xmlns:w15="http://schemas.microsoft.com/office/word/2012/wordml" xmlns:wpg="http://schemas.microsoft.com/office/word/2010/wordprocessingGroup" xmlns:wpi="http://schemas.microsoft.com/office/word/2010/wordprocessingInk" xmlns:wne="http://schemas.microsoft.com/office/word/2006/wordml" xmlns:wps="http://schemas.microsoft.com/office/word/2010/wordprocessingShape" mc:Ignorable="w14 w15 wp14">
+<w:hdr xmlns:wpc="http://schemas.microsoft.com/office/word/2010/wordprocessingCanvas" xmlns:cx="http://schemas.microsoft.com/office/drawing/2014/chartex" xmlns:cx1="http://schemas.microsoft.com/office/drawing/2015/9/8/chartex" xmlns:cx2="http://schemas.microsoft.com/office/drawing/2015/10/21/chartex" xmlns:cx3="http://schemas.microsoft.com/office/drawing/2016/5/9/chartex" xmlns:cx4="http://schemas.microsoft.com/office/drawing/2016/5/10/chartex" xmlns:cx5="http://schemas.microsoft.com/office/drawing/2016/5/11/chartex" xmlns:cx6="http://schemas.microsoft.com/office/drawing/2016/5/12/chartex" xmlns:cx7="http://schemas.microsoft.com/office/drawing/2016/5/13/chartex" xmlns:cx8="http://schemas.microsoft.com/office/drawing/2016/5/14/chartex" xmlns:mc="http://schemas.openxmlformats.org/markup-compatibility/2006" xmlns:aink="http://schemas.microsoft.com/office/drawing/2016/ink" xmlns:am3d="http://schemas.microsoft.com/office/drawing/2017/model3d" xmlns:o="urn:schemas-microsoft-com:office:office" xmlns:oel="http://schemas.microsoft.com/office/2019/extlst" xmlns:r="http://schemas.openxmlformats.org/officeDocument/2006/relationships" xmlns:m="http://schemas.openxmlformats.org/officeDocument/2006/math" xmlns:v="urn:schemas-microsoft-com:vml" xmlns:wp14="http://schemas.microsoft.com/office/word/2010/wordprocessingDrawing" xmlns:wp="http://schemas.openxmlformats.org/drawingml/2006/wordprocessingDrawing" xmlns:w10="urn:schemas-microsoft-com:office:word" xmlns:w="http://schemas.openxmlformats.org/wordprocessingml/2006/main" xmlns:w14="http://schemas.microsoft.com/office/word/2010/wordml" xmlns:w15="http://schemas.microsoft.com/office/word/2012/wordml" xmlns:w16cex="http://schemas.microsoft.com/office/word/2018/wordml/cex" xmlns:w16cid="http://schemas.microsoft.com/office/word/2016/wordml/cid" xmlns:w16="http://schemas.microsoft.com/office/word/2018/wordml" xmlns:w16sdtdh="http://schemas.microsoft.com/office/word/2020/wordml/sdtdatahash" xmlns:w16se="http://schemas.microsoft.com/office/word/2015/wordml/symex" xmlns:wpg="http://schemas.microsoft.com/office/word/2010/wordprocessingGroup" xmlns:wpi="http://schemas.microsoft.com/office/word/2010/wordprocessingInk" xmlns:wne="http://schemas.microsoft.com/office/word/2006/wordml" xmlns:wps="http://schemas.microsoft.com/office/word/2010/wordprocessingShape" mc:Ignorable="w14 w15 w16se w16cid w16 w16cex w16sdtdh wp14">
   <w:p>
     <w:pPr>
       <w:widowControl w:val="0"/>
@@ -5542,7 +5955,7 @@
     <w:tr>
       <w:tc>
         <w:tcPr>
-          <w:tcW w:w="0" w:type="auto"/>
+          <w:tcW w:w="1947" w:type="dxa"/>
           <w:tcMar>
             <w:top w:w="68" w:type="dxa"/>
             <w:bottom w:w="68" w:type="dxa"/>
@@ -5575,7 +5988,7 @@
               <w:lang w:val="es-AR"/>
             </w:rPr>
             <w:drawing>
-              <wp:inline distT="0" distB="0" distL="114300" distR="114300">
+              <wp:inline distT="0" distB="0" distL="114300" distR="114300" wp14:anchorId="169FE202" wp14:editId="0EAE36E7">
                 <wp:extent cx="1147445" cy="467360"/>
                 <wp:effectExtent l="0" t="0" r="0" b="0"/>
                 <wp:docPr id="3" name="image1.png"/>
@@ -5614,7 +6027,7 @@
       </w:tc>
       <w:tc>
         <w:tcPr>
-          <w:tcW w:w="0" w:type="auto"/>
+          <w:tcW w:w="5143" w:type="dxa"/>
           <w:tcMar>
             <w:top w:w="68" w:type="dxa"/>
             <w:bottom w:w="68" w:type="dxa"/>
@@ -5669,7 +6082,7 @@
       </w:tc>
       <w:tc>
         <w:tcPr>
-          <w:tcW w:w="0" w:type="auto"/>
+          <w:tcW w:w="1554" w:type="dxa"/>
           <w:tcMar>
             <w:top w:w="68" w:type="dxa"/>
             <w:bottom w:w="68" w:type="dxa"/>
@@ -5770,8 +6183,8 @@
 </file>
 
 <file path=word/numbering.xml><?xml version="1.0" encoding="utf-8"?>
-<w:numbering xmlns:wpc="http://schemas.microsoft.com/office/word/2010/wordprocessingCanvas" xmlns:mc="http://schemas.openxmlformats.org/markup-compatibility/2006" xmlns:o="urn:schemas-microsoft-com:office:office" xmlns:r="http://schemas.openxmlformats.org/officeDocument/2006/relationships" xmlns:m="http://schemas.openxmlformats.org/officeDocument/2006/math" xmlns:v="urn:schemas-microsoft-com:vml" xmlns:wp14="http://schemas.microsoft.com/office/word/2010/wordprocessingDrawing" xmlns:wp="http://schemas.openxmlformats.org/drawingml/2006/wordprocessingDrawing" xmlns:w10="urn:schemas-microsoft-com:office:word" xmlns:w="http://schemas.openxmlformats.org/wordprocessingml/2006/main" xmlns:w14="http://schemas.microsoft.com/office/word/2010/wordml" xmlns:w15="http://schemas.microsoft.com/office/word/2012/wordml" xmlns:wpg="http://schemas.microsoft.com/office/word/2010/wordprocessingGroup" xmlns:wpi="http://schemas.microsoft.com/office/word/2010/wordprocessingInk" xmlns:wne="http://schemas.microsoft.com/office/word/2006/wordml" xmlns:wps="http://schemas.microsoft.com/office/word/2010/wordprocessingShape" mc:Ignorable="w14 w15 wp14">
-  <w:abstractNum w:abstractNumId="0">
+<w:numbering xmlns:wpc="http://schemas.microsoft.com/office/word/2010/wordprocessingCanvas" xmlns:cx="http://schemas.microsoft.com/office/drawing/2014/chartex" xmlns:cx1="http://schemas.microsoft.com/office/drawing/2015/9/8/chartex" xmlns:cx2="http://schemas.microsoft.com/office/drawing/2015/10/21/chartex" xmlns:cx3="http://schemas.microsoft.com/office/drawing/2016/5/9/chartex" xmlns:cx4="http://schemas.microsoft.com/office/drawing/2016/5/10/chartex" xmlns:cx5="http://schemas.microsoft.com/office/drawing/2016/5/11/chartex" xmlns:cx6="http://schemas.microsoft.com/office/drawing/2016/5/12/chartex" xmlns:cx7="http://schemas.microsoft.com/office/drawing/2016/5/13/chartex" xmlns:cx8="http://schemas.microsoft.com/office/drawing/2016/5/14/chartex" xmlns:mc="http://schemas.openxmlformats.org/markup-compatibility/2006" xmlns:aink="http://schemas.microsoft.com/office/drawing/2016/ink" xmlns:am3d="http://schemas.microsoft.com/office/drawing/2017/model3d" xmlns:o="urn:schemas-microsoft-com:office:office" xmlns:oel="http://schemas.microsoft.com/office/2019/extlst" xmlns:r="http://schemas.openxmlformats.org/officeDocument/2006/relationships" xmlns:m="http://schemas.openxmlformats.org/officeDocument/2006/math" xmlns:v="urn:schemas-microsoft-com:vml" xmlns:wp14="http://schemas.microsoft.com/office/word/2010/wordprocessingDrawing" xmlns:wp="http://schemas.openxmlformats.org/drawingml/2006/wordprocessingDrawing" xmlns:w10="urn:schemas-microsoft-com:office:word" xmlns:w="http://schemas.openxmlformats.org/wordprocessingml/2006/main" xmlns:w14="http://schemas.microsoft.com/office/word/2010/wordml" xmlns:w15="http://schemas.microsoft.com/office/word/2012/wordml" xmlns:w16cex="http://schemas.microsoft.com/office/word/2018/wordml/cex" xmlns:w16cid="http://schemas.microsoft.com/office/word/2016/wordml/cid" xmlns:w16="http://schemas.microsoft.com/office/word/2018/wordml" xmlns:w16sdtdh="http://schemas.microsoft.com/office/word/2020/wordml/sdtdatahash" xmlns:w16se="http://schemas.microsoft.com/office/word/2015/wordml/symex" xmlns:wpg="http://schemas.microsoft.com/office/word/2010/wordprocessingGroup" xmlns:wpi="http://schemas.microsoft.com/office/word/2010/wordprocessingInk" xmlns:wne="http://schemas.microsoft.com/office/word/2006/wordml" xmlns:wps="http://schemas.microsoft.com/office/word/2010/wordprocessingShape" mc:Ignorable="w14 w15 w16se w16cid w16 w16cex w16sdtdh wp14">
+  <w:abstractNum w:abstractNumId="0" w15:restartNumberingAfterBreak="0">
     <w:nsid w:val="0EEC32DC"/>
     <w:multiLevelType w:val="multilevel"/>
     <w:tmpl w:val="B6F0B876"/>
@@ -5894,7 +6307,7 @@
       </w:rPr>
     </w:lvl>
   </w:abstractNum>
-  <w:abstractNum w:abstractNumId="1">
+  <w:abstractNum w:abstractNumId="1" w15:restartNumberingAfterBreak="0">
     <w:nsid w:val="160B4D33"/>
     <w:multiLevelType w:val="multilevel"/>
     <w:tmpl w:val="E93C55FC"/>
@@ -6007,17 +6420,17 @@
       </w:rPr>
     </w:lvl>
   </w:abstractNum>
-  <w:num w:numId="1">
+  <w:num w:numId="1" w16cid:durableId="980187836">
     <w:abstractNumId w:val="1"/>
   </w:num>
-  <w:num w:numId="2">
+  <w:num w:numId="2" w16cid:durableId="799347363">
     <w:abstractNumId w:val="0"/>
   </w:num>
 </w:numbering>
 </file>
 
 <file path=word/styles.xml><?xml version="1.0" encoding="utf-8"?>
-<w:styles xmlns:mc="http://schemas.openxmlformats.org/markup-compatibility/2006" xmlns:r="http://schemas.openxmlformats.org/officeDocument/2006/relationships" xmlns:w="http://schemas.openxmlformats.org/wordprocessingml/2006/main" xmlns:w14="http://schemas.microsoft.com/office/word/2010/wordml" xmlns:w15="http://schemas.microsoft.com/office/word/2012/wordml" mc:Ignorable="w14 w15">
+<w:styles xmlns:mc="http://schemas.openxmlformats.org/markup-compatibility/2006" xmlns:r="http://schemas.openxmlformats.org/officeDocument/2006/relationships" xmlns:w="http://schemas.openxmlformats.org/wordprocessingml/2006/main" xmlns:w14="http://schemas.microsoft.com/office/word/2010/wordml" xmlns:w15="http://schemas.microsoft.com/office/word/2012/wordml" xmlns:w16cex="http://schemas.microsoft.com/office/word/2018/wordml/cex" xmlns:w16cid="http://schemas.microsoft.com/office/word/2016/wordml/cid" xmlns:w16="http://schemas.microsoft.com/office/word/2018/wordml" xmlns:w16sdtdh="http://schemas.microsoft.com/office/word/2020/wordml/sdtdatahash" xmlns:w16se="http://schemas.microsoft.com/office/word/2015/wordml/symex" mc:Ignorable="w14 w15 w16se w16cid w16 w16cex w16sdtdh">
   <w:docDefaults>
     <w:rPrDefault>
       <w:rPr>
@@ -6027,7 +6440,7 @@
     </w:rPrDefault>
     <w:pPrDefault/>
   </w:docDefaults>
-  <w:latentStyles w:defLockedState="0" w:defUIPriority="99" w:defSemiHidden="0" w:defUnhideWhenUsed="0" w:defQFormat="0" w:count="371">
+  <w:latentStyles w:defLockedState="0" w:defUIPriority="99" w:defSemiHidden="0" w:defUnhideWhenUsed="0" w:defQFormat="0" w:count="376">
     <w:lsdException w:name="Normal" w:uiPriority="0" w:qFormat="1"/>
     <w:lsdException w:name="heading 1" w:uiPriority="9" w:qFormat="1"/>
     <w:lsdException w:name="heading 2" w:semiHidden="1" w:uiPriority="9" w:unhideWhenUsed="1" w:qFormat="1"/>
@@ -6133,7 +6546,6 @@
     <w:lsdException w:name="HTML Sample" w:semiHidden="1" w:unhideWhenUsed="1"/>
     <w:lsdException w:name="HTML Typewriter" w:semiHidden="1" w:unhideWhenUsed="1"/>
     <w:lsdException w:name="HTML Variable" w:semiHidden="1" w:unhideWhenUsed="1"/>
-    <w:lsdException w:name="Normal Table" w:semiHidden="1" w:unhideWhenUsed="1"/>
     <w:lsdException w:name="annotation subject" w:semiHidden="1" w:unhideWhenUsed="1"/>
     <w:lsdException w:name="No List" w:semiHidden="1" w:unhideWhenUsed="1"/>
     <w:lsdException w:name="Outline List 1" w:semiHidden="1" w:unhideWhenUsed="1"/>
@@ -6176,11 +6588,8 @@
     <w:lsdException w:name="Table Contemporary" w:semiHidden="1" w:unhideWhenUsed="1"/>
     <w:lsdException w:name="Table Elegant" w:semiHidden="1" w:unhideWhenUsed="1"/>
     <w:lsdException w:name="Table Professional" w:semiHidden="1" w:unhideWhenUsed="1"/>
-    <w:lsdException w:name="Table Subtle 1" w:semiHidden="1" w:unhideWhenUsed="1"/>
     <w:lsdException w:name="Table Subtle 2" w:semiHidden="1" w:unhideWhenUsed="1"/>
     <w:lsdException w:name="Table Web 1" w:semiHidden="1" w:unhideWhenUsed="1"/>
-    <w:lsdException w:name="Table Web 2" w:semiHidden="1" w:unhideWhenUsed="1"/>
-    <w:lsdException w:name="Table Web 3" w:semiHidden="1" w:unhideWhenUsed="1"/>
     <w:lsdException w:name="Balloon Text" w:semiHidden="1" w:unhideWhenUsed="1"/>
     <w:lsdException w:name="Table Grid" w:uiPriority="39"/>
     <w:lsdException w:name="Table Theme" w:semiHidden="1" w:unhideWhenUsed="1"/>
@@ -6399,6 +6808,11 @@
     <w:lsdException w:name="List Table 5 Dark Accent 6" w:uiPriority="50"/>
     <w:lsdException w:name="List Table 6 Colorful Accent 6" w:uiPriority="51"/>
     <w:lsdException w:name="List Table 7 Colorful Accent 6" w:uiPriority="52"/>
+    <w:lsdException w:name="Mention" w:semiHidden="1" w:unhideWhenUsed="1"/>
+    <w:lsdException w:name="Smart Hyperlink" w:semiHidden="1" w:unhideWhenUsed="1"/>
+    <w:lsdException w:name="Hashtag" w:semiHidden="1" w:unhideWhenUsed="1"/>
+    <w:lsdException w:name="Unresolved Mention" w:semiHidden="1" w:unhideWhenUsed="1"/>
+    <w:lsdException w:name="Smart Link" w:semiHidden="1" w:unhideWhenUsed="1"/>
   </w:latentStyles>
   <w:style w:type="paragraph" w:default="1" w:styleId="Normal">
     <w:name w:val="Normal"/>
@@ -6535,7 +6949,7 @@
       </w:tblCellMar>
     </w:tblPr>
   </w:style>
-  <w:style w:type="paragraph" w:styleId="Puesto">
+  <w:style w:type="paragraph" w:styleId="Ttulo">
     <w:name w:val="Title"/>
     <w:basedOn w:val="Normal"/>
     <w:next w:val="Normal"/>
@@ -6573,9 +6987,7 @@
       <w:tblStyleRowBandSize w:val="1"/>
       <w:tblStyleColBandSize w:val="1"/>
       <w:tblCellMar>
-        <w:top w:w="0" w:type="dxa"/>
         <w:left w:w="70" w:type="dxa"/>
-        <w:bottom w:w="0" w:type="dxa"/>
         <w:right w:w="70" w:type="dxa"/>
       </w:tblCellMar>
     </w:tblPr>
@@ -6586,9 +6998,7 @@
       <w:tblStyleRowBandSize w:val="1"/>
       <w:tblStyleColBandSize w:val="1"/>
       <w:tblCellMar>
-        <w:top w:w="0" w:type="dxa"/>
         <w:left w:w="70" w:type="dxa"/>
-        <w:bottom w:w="0" w:type="dxa"/>
         <w:right w:w="70" w:type="dxa"/>
       </w:tblCellMar>
     </w:tblPr>
@@ -6599,9 +7009,7 @@
       <w:tblStyleRowBandSize w:val="1"/>
       <w:tblStyleColBandSize w:val="1"/>
       <w:tblCellMar>
-        <w:top w:w="0" w:type="dxa"/>
         <w:left w:w="108" w:type="dxa"/>
-        <w:bottom w:w="0" w:type="dxa"/>
         <w:right w:w="108" w:type="dxa"/>
       </w:tblCellMar>
     </w:tblPr>
@@ -6611,12 +7019,6 @@
     <w:tblPr>
       <w:tblStyleRowBandSize w:val="1"/>
       <w:tblStyleColBandSize w:val="1"/>
-      <w:tblCellMar>
-        <w:top w:w="0" w:type="dxa"/>
-        <w:left w:w="0" w:type="dxa"/>
-        <w:bottom w:w="0" w:type="dxa"/>
-        <w:right w:w="0" w:type="dxa"/>
-      </w:tblCellMar>
     </w:tblPr>
   </w:style>
   <w:style w:type="table" w:customStyle="1" w:styleId="a3">
@@ -6624,12 +7026,6 @@
     <w:tblPr>
       <w:tblStyleRowBandSize w:val="1"/>
       <w:tblStyleColBandSize w:val="1"/>
-      <w:tblCellMar>
-        <w:top w:w="0" w:type="dxa"/>
-        <w:left w:w="0" w:type="dxa"/>
-        <w:bottom w:w="0" w:type="dxa"/>
-        <w:right w:w="0" w:type="dxa"/>
-      </w:tblCellMar>
     </w:tblPr>
   </w:style>
   <w:style w:type="table" w:customStyle="1" w:styleId="a4">
@@ -6637,12 +7033,6 @@
     <w:tblPr>
       <w:tblStyleRowBandSize w:val="1"/>
       <w:tblStyleColBandSize w:val="1"/>
-      <w:tblCellMar>
-        <w:top w:w="0" w:type="dxa"/>
-        <w:left w:w="0" w:type="dxa"/>
-        <w:bottom w:w="0" w:type="dxa"/>
-        <w:right w:w="0" w:type="dxa"/>
-      </w:tblCellMar>
     </w:tblPr>
   </w:style>
   <w:style w:type="table" w:customStyle="1" w:styleId="a5">
@@ -6651,9 +7041,7 @@
       <w:tblStyleRowBandSize w:val="1"/>
       <w:tblStyleColBandSize w:val="1"/>
       <w:tblCellMar>
-        <w:top w:w="0" w:type="dxa"/>
         <w:left w:w="70" w:type="dxa"/>
-        <w:bottom w:w="0" w:type="dxa"/>
         <w:right w:w="70" w:type="dxa"/>
       </w:tblCellMar>
     </w:tblPr>
@@ -6664,9 +7052,7 @@
       <w:tblStyleRowBandSize w:val="1"/>
       <w:tblStyleColBandSize w:val="1"/>
       <w:tblCellMar>
-        <w:top w:w="0" w:type="dxa"/>
         <w:left w:w="70" w:type="dxa"/>
-        <w:bottom w:w="0" w:type="dxa"/>
         <w:right w:w="70" w:type="dxa"/>
       </w:tblCellMar>
     </w:tblPr>
@@ -6677,9 +7063,7 @@
       <w:tblStyleRowBandSize w:val="1"/>
       <w:tblStyleColBandSize w:val="1"/>
       <w:tblCellMar>
-        <w:top w:w="0" w:type="dxa"/>
         <w:left w:w="108" w:type="dxa"/>
-        <w:bottom w:w="0" w:type="dxa"/>
         <w:right w:w="108" w:type="dxa"/>
       </w:tblCellMar>
     </w:tblPr>
@@ -6690,9 +7074,7 @@
       <w:tblStyleRowBandSize w:val="1"/>
       <w:tblStyleColBandSize w:val="1"/>
       <w:tblCellMar>
-        <w:top w:w="0" w:type="dxa"/>
         <w:left w:w="70" w:type="dxa"/>
-        <w:bottom w:w="0" w:type="dxa"/>
         <w:right w:w="70" w:type="dxa"/>
       </w:tblCellMar>
     </w:tblPr>
@@ -6703,9 +7085,7 @@
       <w:tblStyleRowBandSize w:val="1"/>
       <w:tblStyleColBandSize w:val="1"/>
       <w:tblCellMar>
-        <w:top w:w="0" w:type="dxa"/>
         <w:left w:w="70" w:type="dxa"/>
-        <w:bottom w:w="0" w:type="dxa"/>
         <w:right w:w="70" w:type="dxa"/>
       </w:tblCellMar>
     </w:tblPr>
@@ -6716,9 +7096,7 @@
       <w:tblStyleRowBandSize w:val="1"/>
       <w:tblStyleColBandSize w:val="1"/>
       <w:tblCellMar>
-        <w:top w:w="0" w:type="dxa"/>
         <w:left w:w="70" w:type="dxa"/>
-        <w:bottom w:w="0" w:type="dxa"/>
         <w:right w:w="70" w:type="dxa"/>
       </w:tblCellMar>
     </w:tblPr>

</xml_diff>

<commit_message>
Formulario con datos SaraEOlivera
</commit_message>
<xml_diff>
--- a/RequerimientoProyectoFormatoIEEE830.docx
+++ b/RequerimientoProyectoFormatoIEEE830.docx
@@ -1,6 +1,6 @@
 
 <file path=word/document.xml><?xml version="1.0" encoding="utf-8"?>
-<w:document xmlns:wpc="http://schemas.microsoft.com/office/word/2010/wordprocessingCanvas" xmlns:mc="http://schemas.openxmlformats.org/markup-compatibility/2006" xmlns:o="urn:schemas-microsoft-com:office:office" xmlns:r="http://schemas.openxmlformats.org/officeDocument/2006/relationships" xmlns:m="http://schemas.openxmlformats.org/officeDocument/2006/math" xmlns:v="urn:schemas-microsoft-com:vml" xmlns:wp14="http://schemas.microsoft.com/office/word/2010/wordprocessingDrawing" xmlns:wp="http://schemas.openxmlformats.org/drawingml/2006/wordprocessingDrawing" xmlns:w10="urn:schemas-microsoft-com:office:word" xmlns:w="http://schemas.openxmlformats.org/wordprocessingml/2006/main" xmlns:w14="http://schemas.microsoft.com/office/word/2010/wordml" xmlns:w15="http://schemas.microsoft.com/office/word/2012/wordml" xmlns:wpg="http://schemas.microsoft.com/office/word/2010/wordprocessingGroup" xmlns:wpi="http://schemas.microsoft.com/office/word/2010/wordprocessingInk" xmlns:wne="http://schemas.microsoft.com/office/word/2006/wordml" xmlns:wps="http://schemas.microsoft.com/office/word/2010/wordprocessingShape" mc:Ignorable="w14 w15 wp14">
+<w:document xmlns:wpc="http://schemas.microsoft.com/office/word/2010/wordprocessingCanvas" xmlns:cx="http://schemas.microsoft.com/office/drawing/2014/chartex" xmlns:mc="http://schemas.openxmlformats.org/markup-compatibility/2006" xmlns:o="urn:schemas-microsoft-com:office:office" xmlns:r="http://schemas.openxmlformats.org/officeDocument/2006/relationships" xmlns:m="http://schemas.openxmlformats.org/officeDocument/2006/math" xmlns:v="urn:schemas-microsoft-com:vml" xmlns:wp14="http://schemas.microsoft.com/office/word/2010/wordprocessingDrawing" xmlns:wp="http://schemas.openxmlformats.org/drawingml/2006/wordprocessingDrawing" xmlns:w10="urn:schemas-microsoft-com:office:word" xmlns:w="http://schemas.openxmlformats.org/wordprocessingml/2006/main" xmlns:w14="http://schemas.microsoft.com/office/word/2010/wordml" xmlns:w15="http://schemas.microsoft.com/office/word/2012/wordml" xmlns:w16se="http://schemas.microsoft.com/office/word/2015/wordml/symex" xmlns:wpg="http://schemas.microsoft.com/office/word/2010/wordprocessingGroup" xmlns:wpi="http://schemas.microsoft.com/office/word/2010/wordprocessingInk" xmlns:wne="http://schemas.microsoft.com/office/word/2006/wordml" xmlns:wps="http://schemas.microsoft.com/office/word/2010/wordprocessingShape" mc:Ignorable="w14 w15 w16se wp14">
   <w:body>
     <w:p>
       <w:pPr>
@@ -1457,6 +1457,13 @@
                 <w:lang w:val="es-AR"/>
               </w:rPr>
             </w:pPr>
+            <w:r>
+              <w:rPr>
+                <w:color w:val="000000"/>
+                <w:lang w:val="es-AR"/>
+              </w:rPr>
+              <w:t>01/10</w:t>
+            </w:r>
           </w:p>
         </w:tc>
         <w:tc>
@@ -1536,6 +1543,13 @@
                 <w:lang w:val="es-AR"/>
               </w:rPr>
             </w:pPr>
+            <w:r>
+              <w:rPr>
+                <w:color w:val="000000"/>
+                <w:lang w:val="es-AR"/>
+              </w:rPr>
+              <w:t>Sara Elisa Olivera</w:t>
+            </w:r>
           </w:p>
         </w:tc>
         <w:tc>
@@ -4177,14 +4191,7 @@
                 <w:color w:val="000000"/>
                 <w:lang w:val="es-AR"/>
               </w:rPr>
-              <w:t xml:space="preserve">  </w:t>
-            </w:r>
-            <w:r>
-              <w:rPr>
-                <w:color w:val="000000"/>
-                <w:lang w:val="es-AR"/>
-              </w:rPr>
-              <w:t>Luciana Alejandra Sosa</w:t>
+              <w:t xml:space="preserve">  Luciana Alejandra Sosa</w:t>
             </w:r>
           </w:p>
         </w:tc>
@@ -4741,6 +4748,13 @@
                 <w:lang w:val="es-AR"/>
               </w:rPr>
             </w:pPr>
+            <w:r>
+              <w:rPr>
+                <w:color w:val="000000"/>
+                <w:lang w:val="es-AR"/>
+              </w:rPr>
+              <w:t>Sara Elisa Olivera</w:t>
+            </w:r>
           </w:p>
         </w:tc>
       </w:tr>
@@ -5108,6 +5122,14 @@
               </w:rPr>
               <w:t xml:space="preserve">  </w:t>
             </w:r>
+            <w:r>
+              <w:rPr>
+                <w:color w:val="000000"/>
+              </w:rPr>
+              <w:t>saraeolivera@gmail.com</w:t>
+            </w:r>
+            <w:bookmarkStart w:id="9" w:name="_GoBack"/>
+            <w:bookmarkEnd w:id="9"/>
           </w:p>
         </w:tc>
       </w:tr>
@@ -8814,8 +8836,8 @@
           <w:color w:val="FF0000"/>
         </w:rPr>
       </w:pPr>
-      <w:bookmarkStart w:id="9" w:name="_2s8eyo1" w:colFirst="0" w:colLast="0"/>
-      <w:bookmarkEnd w:id="9"/>
+      <w:bookmarkStart w:id="10" w:name="_2s8eyo1" w:colFirst="0" w:colLast="0"/>
+      <w:bookmarkEnd w:id="10"/>
     </w:p>
     <w:p>
       <w:pPr>
@@ -9099,8 +9121,8 @@
           <w:color w:val="FF0000"/>
         </w:rPr>
       </w:pPr>
-      <w:bookmarkStart w:id="10" w:name="_17dp8vu" w:colFirst="0" w:colLast="0"/>
-      <w:bookmarkEnd w:id="10"/>
+      <w:bookmarkStart w:id="11" w:name="_17dp8vu" w:colFirst="0" w:colLast="0"/>
+      <w:bookmarkEnd w:id="11"/>
     </w:p>
     <w:p>
       <w:pPr>
@@ -9149,8 +9171,8 @@
           <w:color w:val="000000"/>
         </w:rPr>
       </w:pPr>
-      <w:bookmarkStart w:id="11" w:name="_3rdcrjn" w:colFirst="0" w:colLast="0"/>
-      <w:bookmarkEnd w:id="11"/>
+      <w:bookmarkStart w:id="12" w:name="_3rdcrjn" w:colFirst="0" w:colLast="0"/>
+      <w:bookmarkEnd w:id="12"/>
     </w:p>
     <w:p>
       <w:pPr>
@@ -9160,8 +9182,8 @@
           <w:color w:val="000000" w:themeColor="text1"/>
         </w:rPr>
       </w:pPr>
-      <w:bookmarkStart w:id="12" w:name="_26in1rg" w:colFirst="0" w:colLast="0"/>
-      <w:bookmarkEnd w:id="12"/>
+      <w:bookmarkStart w:id="13" w:name="_26in1rg" w:colFirst="0" w:colLast="0"/>
+      <w:bookmarkEnd w:id="13"/>
       <w:r>
         <w:rPr>
           <w:color w:val="000000" w:themeColor="text1"/>
@@ -9277,8 +9299,8 @@
           <w:color w:val="000000"/>
         </w:rPr>
       </w:pPr>
-      <w:bookmarkStart w:id="13" w:name="_lnxbz9" w:colFirst="0" w:colLast="0"/>
-      <w:bookmarkEnd w:id="13"/>
+      <w:bookmarkStart w:id="14" w:name="_lnxbz9" w:colFirst="0" w:colLast="0"/>
+      <w:bookmarkEnd w:id="14"/>
     </w:p>
     <w:p>
       <w:pPr>
@@ -9375,8 +9397,8 @@
           <w:color w:val="FF0000"/>
         </w:rPr>
       </w:pPr>
-      <w:bookmarkStart w:id="14" w:name="_35nkun2" w:colFirst="0" w:colLast="0"/>
-      <w:bookmarkEnd w:id="14"/>
+      <w:bookmarkStart w:id="15" w:name="_35nkun2" w:colFirst="0" w:colLast="0"/>
+      <w:bookmarkEnd w:id="15"/>
     </w:p>
     <w:p>
       <w:pPr>
@@ -10076,8 +10098,8 @@
           <w:color w:val="FF0000"/>
         </w:rPr>
       </w:pPr>
-      <w:bookmarkStart w:id="15" w:name="_1ksv4uv" w:colFirst="0" w:colLast="0"/>
-      <w:bookmarkEnd w:id="15"/>
+      <w:bookmarkStart w:id="16" w:name="_1ksv4uv" w:colFirst="0" w:colLast="0"/>
+      <w:bookmarkEnd w:id="16"/>
       <w:r>
         <w:rPr>
           <w:i/>
@@ -10234,16 +10256,8 @@
         <w:rPr>
           <w:color w:val="000000" w:themeColor="text1"/>
         </w:rPr>
-        <w:t xml:space="preserve">, Python, </w:t>
+        <w:t>, Python, MySQL</w:t>
       </w:r>
-      <w:proofErr w:type="spellStart"/>
-      <w:r>
-        <w:rPr>
-          <w:color w:val="000000" w:themeColor="text1"/>
-        </w:rPr>
-        <w:t>MySQL</w:t>
-      </w:r>
-      <w:proofErr w:type="spellEnd"/>
       <w:r>
         <w:rPr>
           <w:color w:val="000000" w:themeColor="text1"/>
@@ -10352,8 +10366,8 @@
           <w:color w:val="FF0000"/>
         </w:rPr>
       </w:pPr>
-      <w:bookmarkStart w:id="16" w:name="_44sinio" w:colFirst="0" w:colLast="0"/>
-      <w:bookmarkEnd w:id="16"/>
+      <w:bookmarkStart w:id="17" w:name="_44sinio" w:colFirst="0" w:colLast="0"/>
+      <w:bookmarkEnd w:id="17"/>
     </w:p>
     <w:p>
       <w:pPr>
@@ -10672,8 +10686,6 @@
           <w:color w:val="365F91"/>
         </w:rPr>
       </w:pPr>
-      <w:bookmarkStart w:id="17" w:name="_GoBack"/>
-      <w:bookmarkEnd w:id="17"/>
       <w:r>
         <w:rPr>
           <w:color w:val="365F91"/>
@@ -10711,7 +10723,7 @@
 </file>
 
 <file path=word/endnotes.xml><?xml version="1.0" encoding="utf-8"?>
-<w:endnotes xmlns:wpc="http://schemas.microsoft.com/office/word/2010/wordprocessingCanvas" xmlns:mc="http://schemas.openxmlformats.org/markup-compatibility/2006" xmlns:o="urn:schemas-microsoft-com:office:office" xmlns:r="http://schemas.openxmlformats.org/officeDocument/2006/relationships" xmlns:m="http://schemas.openxmlformats.org/officeDocument/2006/math" xmlns:v="urn:schemas-microsoft-com:vml" xmlns:wp14="http://schemas.microsoft.com/office/word/2010/wordprocessingDrawing" xmlns:wp="http://schemas.openxmlformats.org/drawingml/2006/wordprocessingDrawing" xmlns:w10="urn:schemas-microsoft-com:office:word" xmlns:w="http://schemas.openxmlformats.org/wordprocessingml/2006/main" xmlns:w14="http://schemas.microsoft.com/office/word/2010/wordml" xmlns:w15="http://schemas.microsoft.com/office/word/2012/wordml" xmlns:wpg="http://schemas.microsoft.com/office/word/2010/wordprocessingGroup" xmlns:wpi="http://schemas.microsoft.com/office/word/2010/wordprocessingInk" xmlns:wne="http://schemas.microsoft.com/office/word/2006/wordml" xmlns:wps="http://schemas.microsoft.com/office/word/2010/wordprocessingShape" mc:Ignorable="w14 w15 wp14">
+<w:endnotes xmlns:wpc="http://schemas.microsoft.com/office/word/2010/wordprocessingCanvas" xmlns:cx="http://schemas.microsoft.com/office/drawing/2014/chartex" xmlns:mc="http://schemas.openxmlformats.org/markup-compatibility/2006" xmlns:o="urn:schemas-microsoft-com:office:office" xmlns:r="http://schemas.openxmlformats.org/officeDocument/2006/relationships" xmlns:m="http://schemas.openxmlformats.org/officeDocument/2006/math" xmlns:v="urn:schemas-microsoft-com:vml" xmlns:wp14="http://schemas.microsoft.com/office/word/2010/wordprocessingDrawing" xmlns:wp="http://schemas.openxmlformats.org/drawingml/2006/wordprocessingDrawing" xmlns:w10="urn:schemas-microsoft-com:office:word" xmlns:w="http://schemas.openxmlformats.org/wordprocessingml/2006/main" xmlns:w14="http://schemas.microsoft.com/office/word/2010/wordml" xmlns:w15="http://schemas.microsoft.com/office/word/2012/wordml" xmlns:w16se="http://schemas.microsoft.com/office/word/2015/wordml/symex" xmlns:wpg="http://schemas.microsoft.com/office/word/2010/wordprocessingGroup" xmlns:wpi="http://schemas.microsoft.com/office/word/2010/wordprocessingInk" xmlns:wne="http://schemas.microsoft.com/office/word/2006/wordml" xmlns:wps="http://schemas.microsoft.com/office/word/2010/wordprocessingShape" mc:Ignorable="w14 w15 w16se wp14">
   <w:endnote w:type="separator" w:id="-1">
     <w:p>
       <w:r>
@@ -10730,7 +10742,7 @@
 </file>
 
 <file path=word/footer1.xml><?xml version="1.0" encoding="utf-8"?>
-<w:ftr xmlns:wpc="http://schemas.microsoft.com/office/word/2010/wordprocessingCanvas" xmlns:mc="http://schemas.openxmlformats.org/markup-compatibility/2006" xmlns:o="urn:schemas-microsoft-com:office:office" xmlns:r="http://schemas.openxmlformats.org/officeDocument/2006/relationships" xmlns:m="http://schemas.openxmlformats.org/officeDocument/2006/math" xmlns:v="urn:schemas-microsoft-com:vml" xmlns:wp14="http://schemas.microsoft.com/office/word/2010/wordprocessingDrawing" xmlns:wp="http://schemas.openxmlformats.org/drawingml/2006/wordprocessingDrawing" xmlns:w10="urn:schemas-microsoft-com:office:word" xmlns:w="http://schemas.openxmlformats.org/wordprocessingml/2006/main" xmlns:w14="http://schemas.microsoft.com/office/word/2010/wordml" xmlns:w15="http://schemas.microsoft.com/office/word/2012/wordml" xmlns:wpg="http://schemas.microsoft.com/office/word/2010/wordprocessingGroup" xmlns:wpi="http://schemas.microsoft.com/office/word/2010/wordprocessingInk" xmlns:wne="http://schemas.microsoft.com/office/word/2006/wordml" xmlns:wps="http://schemas.microsoft.com/office/word/2010/wordprocessingShape" mc:Ignorable="w14 w15 wp14">
+<w:ftr xmlns:wpc="http://schemas.microsoft.com/office/word/2010/wordprocessingCanvas" xmlns:cx="http://schemas.microsoft.com/office/drawing/2014/chartex" xmlns:mc="http://schemas.openxmlformats.org/markup-compatibility/2006" xmlns:o="urn:schemas-microsoft-com:office:office" xmlns:r="http://schemas.openxmlformats.org/officeDocument/2006/relationships" xmlns:m="http://schemas.openxmlformats.org/officeDocument/2006/math" xmlns:v="urn:schemas-microsoft-com:vml" xmlns:wp14="http://schemas.microsoft.com/office/word/2010/wordprocessingDrawing" xmlns:wp="http://schemas.openxmlformats.org/drawingml/2006/wordprocessingDrawing" xmlns:w10="urn:schemas-microsoft-com:office:word" xmlns:w="http://schemas.openxmlformats.org/wordprocessingml/2006/main" xmlns:w14="http://schemas.microsoft.com/office/word/2010/wordml" xmlns:w15="http://schemas.microsoft.com/office/word/2012/wordml" xmlns:w16se="http://schemas.microsoft.com/office/word/2015/wordml/symex" xmlns:wpg="http://schemas.microsoft.com/office/word/2010/wordprocessingGroup" xmlns:wpi="http://schemas.microsoft.com/office/word/2010/wordprocessingInk" xmlns:wne="http://schemas.microsoft.com/office/word/2006/wordml" xmlns:wps="http://schemas.microsoft.com/office/word/2010/wordprocessingShape" mc:Ignorable="w14 w15 w16se wp14">
   <w:p>
     <w:pPr>
       <w:ind w:right="260"/>
@@ -10896,7 +10908,7 @@
 </file>
 
 <file path=word/footer2.xml><?xml version="1.0" encoding="utf-8"?>
-<w:ftr xmlns:wpc="http://schemas.microsoft.com/office/word/2010/wordprocessingCanvas" xmlns:mc="http://schemas.openxmlformats.org/markup-compatibility/2006" xmlns:o="urn:schemas-microsoft-com:office:office" xmlns:r="http://schemas.openxmlformats.org/officeDocument/2006/relationships" xmlns:m="http://schemas.openxmlformats.org/officeDocument/2006/math" xmlns:v="urn:schemas-microsoft-com:vml" xmlns:wp14="http://schemas.microsoft.com/office/word/2010/wordprocessingDrawing" xmlns:wp="http://schemas.openxmlformats.org/drawingml/2006/wordprocessingDrawing" xmlns:w10="urn:schemas-microsoft-com:office:word" xmlns:w="http://schemas.openxmlformats.org/wordprocessingml/2006/main" xmlns:w14="http://schemas.microsoft.com/office/word/2010/wordml" xmlns:w15="http://schemas.microsoft.com/office/word/2012/wordml" xmlns:wpg="http://schemas.microsoft.com/office/word/2010/wordprocessingGroup" xmlns:wpi="http://schemas.microsoft.com/office/word/2010/wordprocessingInk" xmlns:wne="http://schemas.microsoft.com/office/word/2006/wordml" xmlns:wps="http://schemas.microsoft.com/office/word/2010/wordprocessingShape" mc:Ignorable="w14 w15 wp14">
+<w:ftr xmlns:wpc="http://schemas.microsoft.com/office/word/2010/wordprocessingCanvas" xmlns:cx="http://schemas.microsoft.com/office/drawing/2014/chartex" xmlns:mc="http://schemas.openxmlformats.org/markup-compatibility/2006" xmlns:o="urn:schemas-microsoft-com:office:office" xmlns:r="http://schemas.openxmlformats.org/officeDocument/2006/relationships" xmlns:m="http://schemas.openxmlformats.org/officeDocument/2006/math" xmlns:v="urn:schemas-microsoft-com:vml" xmlns:wp14="http://schemas.microsoft.com/office/word/2010/wordprocessingDrawing" xmlns:wp="http://schemas.openxmlformats.org/drawingml/2006/wordprocessingDrawing" xmlns:w10="urn:schemas-microsoft-com:office:word" xmlns:w="http://schemas.openxmlformats.org/wordprocessingml/2006/main" xmlns:w14="http://schemas.microsoft.com/office/word/2010/wordml" xmlns:w15="http://schemas.microsoft.com/office/word/2012/wordml" xmlns:w16se="http://schemas.microsoft.com/office/word/2015/wordml/symex" xmlns:wpg="http://schemas.microsoft.com/office/word/2010/wordprocessingGroup" xmlns:wpi="http://schemas.microsoft.com/office/word/2010/wordprocessingInk" xmlns:wne="http://schemas.microsoft.com/office/word/2006/wordml" xmlns:wps="http://schemas.microsoft.com/office/word/2010/wordprocessingShape" mc:Ignorable="w14 w15 w16se wp14">
   <w:p>
     <w:pPr>
       <w:pBdr>
@@ -10919,7 +10931,7 @@
 </file>
 
 <file path=word/footnotes.xml><?xml version="1.0" encoding="utf-8"?>
-<w:footnotes xmlns:wpc="http://schemas.microsoft.com/office/word/2010/wordprocessingCanvas" xmlns:mc="http://schemas.openxmlformats.org/markup-compatibility/2006" xmlns:o="urn:schemas-microsoft-com:office:office" xmlns:r="http://schemas.openxmlformats.org/officeDocument/2006/relationships" xmlns:m="http://schemas.openxmlformats.org/officeDocument/2006/math" xmlns:v="urn:schemas-microsoft-com:vml" xmlns:wp14="http://schemas.microsoft.com/office/word/2010/wordprocessingDrawing" xmlns:wp="http://schemas.openxmlformats.org/drawingml/2006/wordprocessingDrawing" xmlns:w10="urn:schemas-microsoft-com:office:word" xmlns:w="http://schemas.openxmlformats.org/wordprocessingml/2006/main" xmlns:w14="http://schemas.microsoft.com/office/word/2010/wordml" xmlns:w15="http://schemas.microsoft.com/office/word/2012/wordml" xmlns:wpg="http://schemas.microsoft.com/office/word/2010/wordprocessingGroup" xmlns:wpi="http://schemas.microsoft.com/office/word/2010/wordprocessingInk" xmlns:wne="http://schemas.microsoft.com/office/word/2006/wordml" xmlns:wps="http://schemas.microsoft.com/office/word/2010/wordprocessingShape" mc:Ignorable="w14 w15 wp14">
+<w:footnotes xmlns:wpc="http://schemas.microsoft.com/office/word/2010/wordprocessingCanvas" xmlns:cx="http://schemas.microsoft.com/office/drawing/2014/chartex" xmlns:mc="http://schemas.openxmlformats.org/markup-compatibility/2006" xmlns:o="urn:schemas-microsoft-com:office:office" xmlns:r="http://schemas.openxmlformats.org/officeDocument/2006/relationships" xmlns:m="http://schemas.openxmlformats.org/officeDocument/2006/math" xmlns:v="urn:schemas-microsoft-com:vml" xmlns:wp14="http://schemas.microsoft.com/office/word/2010/wordprocessingDrawing" xmlns:wp="http://schemas.openxmlformats.org/drawingml/2006/wordprocessingDrawing" xmlns:w10="urn:schemas-microsoft-com:office:word" xmlns:w="http://schemas.openxmlformats.org/wordprocessingml/2006/main" xmlns:w14="http://schemas.microsoft.com/office/word/2010/wordml" xmlns:w15="http://schemas.microsoft.com/office/word/2012/wordml" xmlns:w16se="http://schemas.microsoft.com/office/word/2015/wordml/symex" xmlns:wpg="http://schemas.microsoft.com/office/word/2010/wordprocessingGroup" xmlns:wpi="http://schemas.microsoft.com/office/word/2010/wordprocessingInk" xmlns:wne="http://schemas.microsoft.com/office/word/2006/wordml" xmlns:wps="http://schemas.microsoft.com/office/word/2010/wordprocessingShape" mc:Ignorable="w14 w15 w16se wp14">
   <w:footnote w:type="separator" w:id="-1">
     <w:p>
       <w:r>
@@ -10938,7 +10950,7 @@
 </file>
 
 <file path=word/header1.xml><?xml version="1.0" encoding="utf-8"?>
-<w:hdr xmlns:wpc="http://schemas.microsoft.com/office/word/2010/wordprocessingCanvas" xmlns:mc="http://schemas.openxmlformats.org/markup-compatibility/2006" xmlns:o="urn:schemas-microsoft-com:office:office" xmlns:r="http://schemas.openxmlformats.org/officeDocument/2006/relationships" xmlns:m="http://schemas.openxmlformats.org/officeDocument/2006/math" xmlns:v="urn:schemas-microsoft-com:vml" xmlns:wp14="http://schemas.microsoft.com/office/word/2010/wordprocessingDrawing" xmlns:wp="http://schemas.openxmlformats.org/drawingml/2006/wordprocessingDrawing" xmlns:w10="urn:schemas-microsoft-com:office:word" xmlns:w="http://schemas.openxmlformats.org/wordprocessingml/2006/main" xmlns:w14="http://schemas.microsoft.com/office/word/2010/wordml" xmlns:w15="http://schemas.microsoft.com/office/word/2012/wordml" xmlns:wpg="http://schemas.microsoft.com/office/word/2010/wordprocessingGroup" xmlns:wpi="http://schemas.microsoft.com/office/word/2010/wordprocessingInk" xmlns:wne="http://schemas.microsoft.com/office/word/2006/wordml" xmlns:wps="http://schemas.microsoft.com/office/word/2010/wordprocessingShape" mc:Ignorable="w14 w15 wp14">
+<w:hdr xmlns:wpc="http://schemas.microsoft.com/office/word/2010/wordprocessingCanvas" xmlns:cx="http://schemas.microsoft.com/office/drawing/2014/chartex" xmlns:mc="http://schemas.openxmlformats.org/markup-compatibility/2006" xmlns:o="urn:schemas-microsoft-com:office:office" xmlns:r="http://schemas.openxmlformats.org/officeDocument/2006/relationships" xmlns:m="http://schemas.openxmlformats.org/officeDocument/2006/math" xmlns:v="urn:schemas-microsoft-com:vml" xmlns:wp14="http://schemas.microsoft.com/office/word/2010/wordprocessingDrawing" xmlns:wp="http://schemas.openxmlformats.org/drawingml/2006/wordprocessingDrawing" xmlns:w10="urn:schemas-microsoft-com:office:word" xmlns:w="http://schemas.openxmlformats.org/wordprocessingml/2006/main" xmlns:w14="http://schemas.microsoft.com/office/word/2010/wordml" xmlns:w15="http://schemas.microsoft.com/office/word/2012/wordml" xmlns:w16se="http://schemas.microsoft.com/office/word/2015/wordml/symex" xmlns:wpg="http://schemas.microsoft.com/office/word/2010/wordprocessingGroup" xmlns:wpi="http://schemas.microsoft.com/office/word/2010/wordprocessingInk" xmlns:wne="http://schemas.microsoft.com/office/word/2006/wordml" xmlns:wps="http://schemas.microsoft.com/office/word/2010/wordprocessingShape" mc:Ignorable="w14 w15 w16se wp14">
   <w:p>
     <w:pPr>
       <w:widowControl w:val="0"/>
@@ -11213,7 +11225,7 @@
 </file>
 
 <file path=word/header2.xml><?xml version="1.0" encoding="utf-8"?>
-<w:hdr xmlns:wpc="http://schemas.microsoft.com/office/word/2010/wordprocessingCanvas" xmlns:mc="http://schemas.openxmlformats.org/markup-compatibility/2006" xmlns:o="urn:schemas-microsoft-com:office:office" xmlns:r="http://schemas.openxmlformats.org/officeDocument/2006/relationships" xmlns:m="http://schemas.openxmlformats.org/officeDocument/2006/math" xmlns:v="urn:schemas-microsoft-com:vml" xmlns:wp14="http://schemas.microsoft.com/office/word/2010/wordprocessingDrawing" xmlns:wp="http://schemas.openxmlformats.org/drawingml/2006/wordprocessingDrawing" xmlns:w10="urn:schemas-microsoft-com:office:word" xmlns:w="http://schemas.openxmlformats.org/wordprocessingml/2006/main" xmlns:w14="http://schemas.microsoft.com/office/word/2010/wordml" xmlns:w15="http://schemas.microsoft.com/office/word/2012/wordml" xmlns:wpg="http://schemas.microsoft.com/office/word/2010/wordprocessingGroup" xmlns:wpi="http://schemas.microsoft.com/office/word/2010/wordprocessingInk" xmlns:wne="http://schemas.microsoft.com/office/word/2006/wordml" xmlns:wps="http://schemas.microsoft.com/office/word/2010/wordprocessingShape" mc:Ignorable="w14 w15 wp14">
+<w:hdr xmlns:wpc="http://schemas.microsoft.com/office/word/2010/wordprocessingCanvas" xmlns:cx="http://schemas.microsoft.com/office/drawing/2014/chartex" xmlns:mc="http://schemas.openxmlformats.org/markup-compatibility/2006" xmlns:o="urn:schemas-microsoft-com:office:office" xmlns:r="http://schemas.openxmlformats.org/officeDocument/2006/relationships" xmlns:m="http://schemas.openxmlformats.org/officeDocument/2006/math" xmlns:v="urn:schemas-microsoft-com:vml" xmlns:wp14="http://schemas.microsoft.com/office/word/2010/wordprocessingDrawing" xmlns:wp="http://schemas.openxmlformats.org/drawingml/2006/wordprocessingDrawing" xmlns:w10="urn:schemas-microsoft-com:office:word" xmlns:w="http://schemas.openxmlformats.org/wordprocessingml/2006/main" xmlns:w14="http://schemas.microsoft.com/office/word/2010/wordml" xmlns:w15="http://schemas.microsoft.com/office/word/2012/wordml" xmlns:w16se="http://schemas.microsoft.com/office/word/2015/wordml/symex" xmlns:wpg="http://schemas.microsoft.com/office/word/2010/wordprocessingGroup" xmlns:wpi="http://schemas.microsoft.com/office/word/2010/wordprocessingInk" xmlns:wne="http://schemas.microsoft.com/office/word/2006/wordml" xmlns:wps="http://schemas.microsoft.com/office/word/2010/wordprocessingShape" mc:Ignorable="w14 w15 w16se wp14">
   <w:p>
     <w:pPr>
       <w:pBdr>
@@ -11237,7 +11249,7 @@
 </file>
 
 <file path=word/header3.xml><?xml version="1.0" encoding="utf-8"?>
-<w:hdr xmlns:wpc="http://schemas.microsoft.com/office/word/2010/wordprocessingCanvas" xmlns:mc="http://schemas.openxmlformats.org/markup-compatibility/2006" xmlns:o="urn:schemas-microsoft-com:office:office" xmlns:r="http://schemas.openxmlformats.org/officeDocument/2006/relationships" xmlns:m="http://schemas.openxmlformats.org/officeDocument/2006/math" xmlns:v="urn:schemas-microsoft-com:vml" xmlns:wp14="http://schemas.microsoft.com/office/word/2010/wordprocessingDrawing" xmlns:wp="http://schemas.openxmlformats.org/drawingml/2006/wordprocessingDrawing" xmlns:w10="urn:schemas-microsoft-com:office:word" xmlns:w="http://schemas.openxmlformats.org/wordprocessingml/2006/main" xmlns:w14="http://schemas.microsoft.com/office/word/2010/wordml" xmlns:w15="http://schemas.microsoft.com/office/word/2012/wordml" xmlns:wpg="http://schemas.microsoft.com/office/word/2010/wordprocessingGroup" xmlns:wpi="http://schemas.microsoft.com/office/word/2010/wordprocessingInk" xmlns:wne="http://schemas.microsoft.com/office/word/2006/wordml" xmlns:wps="http://schemas.microsoft.com/office/word/2010/wordprocessingShape" mc:Ignorable="w14 w15 wp14">
+<w:hdr xmlns:wpc="http://schemas.microsoft.com/office/word/2010/wordprocessingCanvas" xmlns:cx="http://schemas.microsoft.com/office/drawing/2014/chartex" xmlns:mc="http://schemas.openxmlformats.org/markup-compatibility/2006" xmlns:o="urn:schemas-microsoft-com:office:office" xmlns:r="http://schemas.openxmlformats.org/officeDocument/2006/relationships" xmlns:m="http://schemas.openxmlformats.org/officeDocument/2006/math" xmlns:v="urn:schemas-microsoft-com:vml" xmlns:wp14="http://schemas.microsoft.com/office/word/2010/wordprocessingDrawing" xmlns:wp="http://schemas.openxmlformats.org/drawingml/2006/wordprocessingDrawing" xmlns:w10="urn:schemas-microsoft-com:office:word" xmlns:w="http://schemas.openxmlformats.org/wordprocessingml/2006/main" xmlns:w14="http://schemas.microsoft.com/office/word/2010/wordml" xmlns:w15="http://schemas.microsoft.com/office/word/2012/wordml" xmlns:w16se="http://schemas.microsoft.com/office/word/2015/wordml/symex" xmlns:wpg="http://schemas.microsoft.com/office/word/2010/wordprocessingGroup" xmlns:wpi="http://schemas.microsoft.com/office/word/2010/wordprocessingInk" xmlns:wne="http://schemas.microsoft.com/office/word/2006/wordml" xmlns:wps="http://schemas.microsoft.com/office/word/2010/wordprocessingShape" mc:Ignorable="w14 w15 w16se wp14">
   <w:p>
     <w:pPr>
       <w:widowControl w:val="0"/>
@@ -11460,7 +11472,7 @@
 </file>
 
 <file path=word/header4.xml><?xml version="1.0" encoding="utf-8"?>
-<w:hdr xmlns:wpc="http://schemas.microsoft.com/office/word/2010/wordprocessingCanvas" xmlns:mc="http://schemas.openxmlformats.org/markup-compatibility/2006" xmlns:o="urn:schemas-microsoft-com:office:office" xmlns:r="http://schemas.openxmlformats.org/officeDocument/2006/relationships" xmlns:m="http://schemas.openxmlformats.org/officeDocument/2006/math" xmlns:v="urn:schemas-microsoft-com:vml" xmlns:wp14="http://schemas.microsoft.com/office/word/2010/wordprocessingDrawing" xmlns:wp="http://schemas.openxmlformats.org/drawingml/2006/wordprocessingDrawing" xmlns:w10="urn:schemas-microsoft-com:office:word" xmlns:w="http://schemas.openxmlformats.org/wordprocessingml/2006/main" xmlns:w14="http://schemas.microsoft.com/office/word/2010/wordml" xmlns:w15="http://schemas.microsoft.com/office/word/2012/wordml" xmlns:wpg="http://schemas.microsoft.com/office/word/2010/wordprocessingGroup" xmlns:wpi="http://schemas.microsoft.com/office/word/2010/wordprocessingInk" xmlns:wne="http://schemas.microsoft.com/office/word/2006/wordml" xmlns:wps="http://schemas.microsoft.com/office/word/2010/wordprocessingShape" mc:Ignorable="w14 w15 wp14">
+<w:hdr xmlns:wpc="http://schemas.microsoft.com/office/word/2010/wordprocessingCanvas" xmlns:cx="http://schemas.microsoft.com/office/drawing/2014/chartex" xmlns:mc="http://schemas.openxmlformats.org/markup-compatibility/2006" xmlns:o="urn:schemas-microsoft-com:office:office" xmlns:r="http://schemas.openxmlformats.org/officeDocument/2006/relationships" xmlns:m="http://schemas.openxmlformats.org/officeDocument/2006/math" xmlns:v="urn:schemas-microsoft-com:vml" xmlns:wp14="http://schemas.microsoft.com/office/word/2010/wordprocessingDrawing" xmlns:wp="http://schemas.openxmlformats.org/drawingml/2006/wordprocessingDrawing" xmlns:w10="urn:schemas-microsoft-com:office:word" xmlns:w="http://schemas.openxmlformats.org/wordprocessingml/2006/main" xmlns:w14="http://schemas.microsoft.com/office/word/2010/wordml" xmlns:w15="http://schemas.microsoft.com/office/word/2012/wordml" xmlns:w16se="http://schemas.microsoft.com/office/word/2015/wordml/symex" xmlns:wpg="http://schemas.microsoft.com/office/word/2010/wordprocessingGroup" xmlns:wpi="http://schemas.microsoft.com/office/word/2010/wordprocessingInk" xmlns:wne="http://schemas.microsoft.com/office/word/2006/wordml" xmlns:wps="http://schemas.microsoft.com/office/word/2010/wordprocessingShape" mc:Ignorable="w14 w15 w16se wp14">
   <w:p>
     <w:pPr>
       <w:pBdr>
@@ -11484,7 +11496,7 @@
 </file>
 
 <file path=word/header5.xml><?xml version="1.0" encoding="utf-8"?>
-<w:hdr xmlns:wpc="http://schemas.microsoft.com/office/word/2010/wordprocessingCanvas" xmlns:mc="http://schemas.openxmlformats.org/markup-compatibility/2006" xmlns:o="urn:schemas-microsoft-com:office:office" xmlns:r="http://schemas.openxmlformats.org/officeDocument/2006/relationships" xmlns:m="http://schemas.openxmlformats.org/officeDocument/2006/math" xmlns:v="urn:schemas-microsoft-com:vml" xmlns:wp14="http://schemas.microsoft.com/office/word/2010/wordprocessingDrawing" xmlns:wp="http://schemas.openxmlformats.org/drawingml/2006/wordprocessingDrawing" xmlns:w10="urn:schemas-microsoft-com:office:word" xmlns:w="http://schemas.openxmlformats.org/wordprocessingml/2006/main" xmlns:w14="http://schemas.microsoft.com/office/word/2010/wordml" xmlns:w15="http://schemas.microsoft.com/office/word/2012/wordml" xmlns:wpg="http://schemas.microsoft.com/office/word/2010/wordprocessingGroup" xmlns:wpi="http://schemas.microsoft.com/office/word/2010/wordprocessingInk" xmlns:wne="http://schemas.microsoft.com/office/word/2006/wordml" xmlns:wps="http://schemas.microsoft.com/office/word/2010/wordprocessingShape" mc:Ignorable="w14 w15 wp14">
+<w:hdr xmlns:wpc="http://schemas.microsoft.com/office/word/2010/wordprocessingCanvas" xmlns:cx="http://schemas.microsoft.com/office/drawing/2014/chartex" xmlns:mc="http://schemas.openxmlformats.org/markup-compatibility/2006" xmlns:o="urn:schemas-microsoft-com:office:office" xmlns:r="http://schemas.openxmlformats.org/officeDocument/2006/relationships" xmlns:m="http://schemas.openxmlformats.org/officeDocument/2006/math" xmlns:v="urn:schemas-microsoft-com:vml" xmlns:wp14="http://schemas.microsoft.com/office/word/2010/wordprocessingDrawing" xmlns:wp="http://schemas.openxmlformats.org/drawingml/2006/wordprocessingDrawing" xmlns:w10="urn:schemas-microsoft-com:office:word" xmlns:w="http://schemas.openxmlformats.org/wordprocessingml/2006/main" xmlns:w14="http://schemas.microsoft.com/office/word/2010/wordml" xmlns:w15="http://schemas.microsoft.com/office/word/2012/wordml" xmlns:w16se="http://schemas.microsoft.com/office/word/2015/wordml/symex" xmlns:wpg="http://schemas.microsoft.com/office/word/2010/wordprocessingGroup" xmlns:wpi="http://schemas.microsoft.com/office/word/2010/wordprocessingInk" xmlns:wne="http://schemas.microsoft.com/office/word/2006/wordml" xmlns:wps="http://schemas.microsoft.com/office/word/2010/wordprocessingShape" mc:Ignorable="w14 w15 w16se wp14">
   <w:p>
     <w:pPr>
       <w:widowControl w:val="0"/>
@@ -11753,7 +11765,7 @@
 </file>
 
 <file path=word/numbering.xml><?xml version="1.0" encoding="utf-8"?>
-<w:numbering xmlns:wpc="http://schemas.microsoft.com/office/word/2010/wordprocessingCanvas" xmlns:mc="http://schemas.openxmlformats.org/markup-compatibility/2006" xmlns:o="urn:schemas-microsoft-com:office:office" xmlns:r="http://schemas.openxmlformats.org/officeDocument/2006/relationships" xmlns:m="http://schemas.openxmlformats.org/officeDocument/2006/math" xmlns:v="urn:schemas-microsoft-com:vml" xmlns:wp14="http://schemas.microsoft.com/office/word/2010/wordprocessingDrawing" xmlns:wp="http://schemas.openxmlformats.org/drawingml/2006/wordprocessingDrawing" xmlns:w10="urn:schemas-microsoft-com:office:word" xmlns:w="http://schemas.openxmlformats.org/wordprocessingml/2006/main" xmlns:w14="http://schemas.microsoft.com/office/word/2010/wordml" xmlns:w15="http://schemas.microsoft.com/office/word/2012/wordml" xmlns:wpg="http://schemas.microsoft.com/office/word/2010/wordprocessingGroup" xmlns:wpi="http://schemas.microsoft.com/office/word/2010/wordprocessingInk" xmlns:wne="http://schemas.microsoft.com/office/word/2006/wordml" xmlns:wps="http://schemas.microsoft.com/office/word/2010/wordprocessingShape" mc:Ignorable="w14 w15 wp14">
+<w:numbering xmlns:wpc="http://schemas.microsoft.com/office/word/2010/wordprocessingCanvas" xmlns:cx="http://schemas.microsoft.com/office/drawing/2014/chartex" xmlns:mc="http://schemas.openxmlformats.org/markup-compatibility/2006" xmlns:o="urn:schemas-microsoft-com:office:office" xmlns:r="http://schemas.openxmlformats.org/officeDocument/2006/relationships" xmlns:m="http://schemas.openxmlformats.org/officeDocument/2006/math" xmlns:v="urn:schemas-microsoft-com:vml" xmlns:wp14="http://schemas.microsoft.com/office/word/2010/wordprocessingDrawing" xmlns:wp="http://schemas.openxmlformats.org/drawingml/2006/wordprocessingDrawing" xmlns:w10="urn:schemas-microsoft-com:office:word" xmlns:w="http://schemas.openxmlformats.org/wordprocessingml/2006/main" xmlns:w14="http://schemas.microsoft.com/office/word/2010/wordml" xmlns:w15="http://schemas.microsoft.com/office/word/2012/wordml" xmlns:w16se="http://schemas.microsoft.com/office/word/2015/wordml/symex" xmlns:wpg="http://schemas.microsoft.com/office/word/2010/wordprocessingGroup" xmlns:wpi="http://schemas.microsoft.com/office/word/2010/wordprocessingInk" xmlns:wne="http://schemas.microsoft.com/office/word/2006/wordml" xmlns:wps="http://schemas.microsoft.com/office/word/2010/wordprocessingShape" mc:Ignorable="w14 w15 w16se wp14">
   <w:abstractNum w:abstractNumId="0" w15:restartNumberingAfterBreak="0">
     <w:nsid w:val="0EEC32DC"/>
     <w:multiLevelType w:val="multilevel"/>
@@ -12000,7 +12012,7 @@
 </file>
 
 <file path=word/styles.xml><?xml version="1.0" encoding="utf-8"?>
-<w:styles xmlns:mc="http://schemas.openxmlformats.org/markup-compatibility/2006" xmlns:r="http://schemas.openxmlformats.org/officeDocument/2006/relationships" xmlns:w="http://schemas.openxmlformats.org/wordprocessingml/2006/main" xmlns:w14="http://schemas.microsoft.com/office/word/2010/wordml" xmlns:w15="http://schemas.microsoft.com/office/word/2012/wordml" mc:Ignorable="w14 w15">
+<w:styles xmlns:mc="http://schemas.openxmlformats.org/markup-compatibility/2006" xmlns:r="http://schemas.openxmlformats.org/officeDocument/2006/relationships" xmlns:w="http://schemas.openxmlformats.org/wordprocessingml/2006/main" xmlns:w14="http://schemas.microsoft.com/office/word/2010/wordml" xmlns:w15="http://schemas.microsoft.com/office/word/2012/wordml" xmlns:w16se="http://schemas.microsoft.com/office/word/2015/wordml/symex" mc:Ignorable="w14 w15 w16se">
   <w:docDefaults>
     <w:rPrDefault>
       <w:rPr>
@@ -12518,7 +12530,7 @@
       </w:tblCellMar>
     </w:tblPr>
   </w:style>
-  <w:style w:type="paragraph" w:styleId="Puesto">
+  <w:style w:type="paragraph" w:styleId="Ttulo">
     <w:name w:val="Title"/>
     <w:basedOn w:val="Normal"/>
     <w:next w:val="Normal"/>
@@ -13067,7 +13079,7 @@
 </file>
 
 <file path=customXml/itemProps1.xml><?xml version="1.0" encoding="utf-8"?>
-<ds:datastoreItem xmlns:ds="http://schemas.openxmlformats.org/officeDocument/2006/customXml" ds:itemID="{33B7C92B-A635-4785-A8EC-124AF2A6FB5E}">
+<ds:datastoreItem xmlns:ds="http://schemas.openxmlformats.org/officeDocument/2006/customXml" ds:itemID="{3179DDC1-BD20-4914-A967-967AD5C3298D}">
   <ds:schemaRefs>
     <ds:schemaRef ds:uri="http://schemas.openxmlformats.org/officeDocument/2006/bibliography"/>
   </ds:schemaRefs>

</xml_diff>